<commit_message>
update code update report
</commit_message>
<xml_diff>
--- a/CH1501020_DuongThaiBao.docx
+++ b/CH1501020_DuongThaiBao.docx
@@ -1119,7 +1119,7 @@
       <w:bookmarkStart w:id="3" w:name="_Toc416640124"/>
       <w:bookmarkStart w:id="4" w:name="_Toc451159554"/>
       <w:bookmarkStart w:id="5" w:name="_Toc451159601"/>
-      <w:bookmarkStart w:id="6" w:name="_Toc487896163"/>
+      <w:bookmarkStart w:id="6" w:name="_Toc487917827"/>
       <w:r>
         <w:rPr>
           <w:rFonts w:ascii="Times New Roman" w:hAnsi="Times New Roman"/>
@@ -1590,7 +1590,7 @@
         </w:rPr>
       </w:pPr>
       <w:bookmarkStart w:id="7" w:name="_Toc451159602"/>
-      <w:bookmarkStart w:id="8" w:name="_Toc487896164"/>
+      <w:bookmarkStart w:id="8" w:name="_Toc487917828"/>
       <w:r>
         <w:rPr>
           <w:rFonts w:ascii="Times New Roman" w:hAnsi="Times New Roman"/>
@@ -1794,7 +1794,14 @@
             <w:rStyle w:val="Hyperlink"/>
             <w:noProof/>
           </w:rPr>
-          <w:t>Hình 2.1 Cell size = [4  4]</w:t>
+          <w:t>Hình 2.1 Cell size =</w:t>
+        </w:r>
+        <w:r>
+          <w:rPr>
+            <w:rStyle w:val="Hyperlink"/>
+            <w:noProof/>
+          </w:rPr>
+          <w:t>[4  4]</w:t>
         </w:r>
         <w:r>
           <w:rPr>
@@ -2038,7 +2045,7 @@
         </w:rPr>
       </w:pPr>
       <w:bookmarkStart w:id="9" w:name="_Toc451159603"/>
-      <w:bookmarkStart w:id="10" w:name="_Toc487896165"/>
+      <w:bookmarkStart w:id="10" w:name="_Toc487917829"/>
       <w:r>
         <w:rPr>
           <w:rFonts w:ascii="Times New Roman" w:hAnsi="Times New Roman"/>
@@ -2074,33 +2081,17 @@
       </w:pPr>
       <w:r>
         <w:rPr>
-          <w:b/>
           <w:sz w:val="28"/>
         </w:rPr>
         <w:t>LỜI CẢM ƠN</w:t>
       </w:r>
       <w:r>
-        <w:rPr>
-          <w:b/>
-        </w:rPr>
-        <w:t xml:space="preserve"> </w:t>
-      </w:r>
-      <w:r>
-        <w:rPr>
-          <w:b/>
-        </w:rPr>
         <w:fldChar w:fldCharType="begin"/>
       </w:r>
       <w:r>
-        <w:rPr>
-          <w:b/>
-        </w:rPr>
         <w:instrText xml:space="preserve"> TOC \o "1-3" \h \z \u </w:instrText>
       </w:r>
       <w:r>
-        <w:rPr>
-          <w:b/>
-        </w:rPr>
         <w:fldChar w:fldCharType="separate"/>
       </w:r>
     </w:p>
@@ -2119,7 +2110,7 @@
           <w:lang w:val="en-GB" w:eastAsia="en-GB"/>
         </w:rPr>
       </w:pPr>
-      <w:hyperlink w:anchor="_Toc487896163" w:history="1">
+      <w:hyperlink w:anchor="_Toc487917827" w:history="1">
         <w:r>
           <w:rPr>
             <w:rStyle w:val="Hyperlink"/>
@@ -2146,7 +2137,7 @@
             <w:noProof/>
             <w:webHidden/>
           </w:rPr>
-          <w:instrText xml:space="preserve"> PAGEREF _Toc487896163 \h </w:instrText>
+          <w:instrText xml:space="preserve"> PAGEREF _Toc487917827 \h </w:instrText>
         </w:r>
         <w:r>
           <w:rPr>
@@ -2192,7 +2183,7 @@
           <w:lang w:val="en-GB" w:eastAsia="en-GB"/>
         </w:rPr>
       </w:pPr>
-      <w:hyperlink w:anchor="_Toc487896164" w:history="1">
+      <w:hyperlink w:anchor="_Toc487917828" w:history="1">
         <w:r>
           <w:rPr>
             <w:rStyle w:val="Hyperlink"/>
@@ -2219,7 +2210,7 @@
             <w:noProof/>
             <w:webHidden/>
           </w:rPr>
-          <w:instrText xml:space="preserve"> PAGEREF _Toc487896164 \h </w:instrText>
+          <w:instrText xml:space="preserve"> PAGEREF _Toc487917828 \h </w:instrText>
         </w:r>
         <w:r>
           <w:rPr>
@@ -2265,7 +2256,7 @@
           <w:lang w:val="en-GB" w:eastAsia="en-GB"/>
         </w:rPr>
       </w:pPr>
-      <w:hyperlink w:anchor="_Toc487896165" w:history="1">
+      <w:hyperlink w:anchor="_Toc487917829" w:history="1">
         <w:r>
           <w:rPr>
             <w:rStyle w:val="Hyperlink"/>
@@ -2292,7 +2283,7 @@
             <w:noProof/>
             <w:webHidden/>
           </w:rPr>
-          <w:instrText xml:space="preserve"> PAGEREF _Toc487896165 \h </w:instrText>
+          <w:instrText xml:space="preserve"> PAGEREF _Toc487917829 \h </w:instrText>
         </w:r>
         <w:r>
           <w:rPr>
@@ -2339,7 +2330,7 @@
           <w:lang w:val="en-GB" w:eastAsia="en-GB"/>
         </w:rPr>
       </w:pPr>
-      <w:hyperlink w:anchor="_Toc487896166" w:history="1">
+      <w:hyperlink w:anchor="_Toc487917830" w:history="1">
         <w:r>
           <w:rPr>
             <w:rStyle w:val="Hyperlink"/>
@@ -2384,7 +2375,7 @@
             <w:noProof/>
             <w:webHidden/>
           </w:rPr>
-          <w:instrText xml:space="preserve"> PAGEREF _Toc487896166 \h </w:instrText>
+          <w:instrText xml:space="preserve"> PAGEREF _Toc487917830 \h </w:instrText>
         </w:r>
         <w:r>
           <w:rPr>
@@ -2431,7 +2422,7 @@
           <w:lang w:val="en-GB" w:eastAsia="en-GB"/>
         </w:rPr>
       </w:pPr>
-      <w:hyperlink w:anchor="_Toc487896167" w:history="1">
+      <w:hyperlink w:anchor="_Toc487917831" w:history="1">
         <w:r>
           <w:rPr>
             <w:rStyle w:val="Hyperlink"/>
@@ -2476,7 +2467,7 @@
             <w:noProof/>
             <w:webHidden/>
           </w:rPr>
-          <w:instrText xml:space="preserve"> PAGEREF _Toc487896167 \h </w:instrText>
+          <w:instrText xml:space="preserve"> PAGEREF _Toc487917831 \h </w:instrText>
         </w:r>
         <w:r>
           <w:rPr>
@@ -2523,7 +2514,7 @@
           <w:lang w:val="en-GB" w:eastAsia="en-GB"/>
         </w:rPr>
       </w:pPr>
-      <w:hyperlink w:anchor="_Toc487896168" w:history="1">
+      <w:hyperlink w:anchor="_Toc487917832" w:history="1">
         <w:r>
           <w:rPr>
             <w:rStyle w:val="Hyperlink"/>
@@ -2568,7 +2559,7 @@
             <w:noProof/>
             <w:webHidden/>
           </w:rPr>
-          <w:instrText xml:space="preserve"> PAGEREF _Toc487896168 \h </w:instrText>
+          <w:instrText xml:space="preserve"> PAGEREF _Toc487917832 \h </w:instrText>
         </w:r>
         <w:r>
           <w:rPr>
@@ -2615,7 +2606,7 @@
           <w:lang w:val="en-GB" w:eastAsia="en-GB"/>
         </w:rPr>
       </w:pPr>
-      <w:hyperlink w:anchor="_Toc487896170" w:history="1">
+      <w:hyperlink w:anchor="_Toc487917833" w:history="1">
         <w:r>
           <w:rPr>
             <w:rStyle w:val="Hyperlink"/>
@@ -2660,7 +2651,7 @@
             <w:noProof/>
             <w:webHidden/>
           </w:rPr>
-          <w:instrText xml:space="preserve"> PAGEREF _Toc487896170 \h </w:instrText>
+          <w:instrText xml:space="preserve"> PAGEREF _Toc487917833 \h </w:instrText>
         </w:r>
         <w:r>
           <w:rPr>
@@ -2707,7 +2698,7 @@
           <w:lang w:val="en-GB" w:eastAsia="en-GB"/>
         </w:rPr>
       </w:pPr>
-      <w:hyperlink w:anchor="_Toc487896171" w:history="1">
+      <w:hyperlink w:anchor="_Toc487917834" w:history="1">
         <w:r>
           <w:rPr>
             <w:rStyle w:val="Hyperlink"/>
@@ -2731,7 +2722,7 @@
             <w:rStyle w:val="Hyperlink"/>
             <w:noProof/>
           </w:rPr>
-          <w:t xml:space="preserve"> HOG FEATURES VÀ SVM</w:t>
+          <w:t xml:space="preserve"> XÂY DỰNG ỨNG DỤNG</w:t>
         </w:r>
         <w:r>
           <w:rPr>
@@ -2752,7 +2743,7 @@
             <w:noProof/>
             <w:webHidden/>
           </w:rPr>
-          <w:instrText xml:space="preserve"> PAGEREF _Toc487896171 \h </w:instrText>
+          <w:instrText xml:space="preserve"> PAGEREF _Toc487917834 \h </w:instrText>
         </w:r>
         <w:r>
           <w:rPr>
@@ -2799,7 +2790,7 @@
           <w:lang w:val="en-GB" w:eastAsia="en-GB"/>
         </w:rPr>
       </w:pPr>
-      <w:hyperlink w:anchor="_Toc487896172" w:history="1">
+      <w:hyperlink w:anchor="_Toc487917835" w:history="1">
         <w:r>
           <w:rPr>
             <w:rStyle w:val="Hyperlink"/>
@@ -2823,7 +2814,7 @@
             <w:rStyle w:val="Hyperlink"/>
             <w:noProof/>
           </w:rPr>
-          <w:t>Giới thiệu:</w:t>
+          <w:t>Phương pháp 1:</w:t>
         </w:r>
         <w:r>
           <w:rPr>
@@ -2844,7 +2835,7 @@
             <w:noProof/>
             <w:webHidden/>
           </w:rPr>
-          <w:instrText xml:space="preserve"> PAGEREF _Toc487896172 \h </w:instrText>
+          <w:instrText xml:space="preserve"> PAGEREF _Toc487917835 \h </w:instrText>
         </w:r>
         <w:r>
           <w:rPr>
@@ -2891,13 +2882,13 @@
           <w:lang w:val="en-GB" w:eastAsia="en-GB"/>
         </w:rPr>
       </w:pPr>
-      <w:hyperlink w:anchor="_Toc487896173" w:history="1">
+      <w:hyperlink w:anchor="_Toc487917836" w:history="1">
         <w:r>
           <w:rPr>
             <w:rStyle w:val="Hyperlink"/>
             <w:noProof/>
           </w:rPr>
-          <w:t>2.</w:t>
+          <w:t>a.</w:t>
         </w:r>
         <w:r>
           <w:rPr>
@@ -2936,7 +2927,7 @@
             <w:noProof/>
             <w:webHidden/>
           </w:rPr>
-          <w:instrText xml:space="preserve"> PAGEREF _Toc487896173 \h </w:instrText>
+          <w:instrText xml:space="preserve"> PAGEREF _Toc487917836 \h </w:instrText>
         </w:r>
         <w:r>
           <w:rPr>
@@ -2983,13 +2974,13 @@
           <w:lang w:val="en-GB" w:eastAsia="en-GB"/>
         </w:rPr>
       </w:pPr>
-      <w:hyperlink w:anchor="_Toc487896174" w:history="1">
+      <w:hyperlink w:anchor="_Toc487917837" w:history="1">
         <w:r>
           <w:rPr>
             <w:rStyle w:val="Hyperlink"/>
             <w:noProof/>
           </w:rPr>
-          <w:t>3.</w:t>
+          <w:t>b.</w:t>
         </w:r>
         <w:r>
           <w:rPr>
@@ -3028,7 +3019,7 @@
             <w:noProof/>
             <w:webHidden/>
           </w:rPr>
-          <w:instrText xml:space="preserve"> PAGEREF _Toc487896174 \h </w:instrText>
+          <w:instrText xml:space="preserve"> PAGEREF _Toc487917837 \h </w:instrText>
         </w:r>
         <w:r>
           <w:rPr>
@@ -3061,9 +3052,9 @@
     </w:p>
     <w:p>
       <w:pPr>
-        <w:pStyle w:val="TOC1"/>
+        <w:pStyle w:val="TOC2"/>
         <w:tabs>
-          <w:tab w:val="left" w:pos="1760"/>
+          <w:tab w:val="left" w:pos="880"/>
           <w:tab w:val="right" w:leader="dot" w:pos="8778"/>
         </w:tabs>
         <w:rPr>
@@ -3075,13 +3066,13 @@
           <w:lang w:val="en-GB" w:eastAsia="en-GB"/>
         </w:rPr>
       </w:pPr>
-      <w:hyperlink w:anchor="_Toc487896175" w:history="1">
+      <w:hyperlink w:anchor="_Toc487917838" w:history="1">
         <w:r>
           <w:rPr>
             <w:rStyle w:val="Hyperlink"/>
             <w:noProof/>
           </w:rPr>
-          <w:t>CHƯƠNG III</w:t>
+          <w:t>2.</w:t>
         </w:r>
         <w:r>
           <w:rPr>
@@ -3099,7 +3090,7 @@
             <w:rStyle w:val="Hyperlink"/>
             <w:noProof/>
           </w:rPr>
-          <w:t xml:space="preserve"> BAG OF WORD</w:t>
+          <w:t>Phương pháp 2: Bag Of Word</w:t>
         </w:r>
         <w:r>
           <w:rPr>
@@ -3120,7 +3111,7 @@
             <w:noProof/>
             <w:webHidden/>
           </w:rPr>
-          <w:instrText xml:space="preserve"> PAGEREF _Toc487896175 \h </w:instrText>
+          <w:instrText xml:space="preserve"> PAGEREF _Toc487917838 \h </w:instrText>
         </w:r>
         <w:r>
           <w:rPr>
@@ -3140,7 +3131,7 @@
             <w:noProof/>
             <w:webHidden/>
           </w:rPr>
-          <w:t>9</w:t>
+          <w:t>8</w:t>
         </w:r>
         <w:r>
           <w:rPr>
@@ -3167,13 +3158,13 @@
           <w:lang w:val="en-GB" w:eastAsia="en-GB"/>
         </w:rPr>
       </w:pPr>
-      <w:hyperlink w:anchor="_Toc487896176" w:history="1">
+      <w:hyperlink w:anchor="_Toc487917839" w:history="1">
         <w:r>
           <w:rPr>
             <w:rStyle w:val="Hyperlink"/>
             <w:noProof/>
           </w:rPr>
-          <w:t>1.</w:t>
+          <w:t>a.</w:t>
         </w:r>
         <w:r>
           <w:rPr>
@@ -3191,7 +3182,7 @@
             <w:rStyle w:val="Hyperlink"/>
             <w:noProof/>
           </w:rPr>
-          <w:t>Giới thiệu:</w:t>
+          <w:t>Các bước thực hiện:</w:t>
         </w:r>
         <w:r>
           <w:rPr>
@@ -3212,7 +3203,7 @@
             <w:noProof/>
             <w:webHidden/>
           </w:rPr>
-          <w:instrText xml:space="preserve"> PAGEREF _Toc487896176 \h </w:instrText>
+          <w:instrText xml:space="preserve"> PAGEREF _Toc487917839 \h </w:instrText>
         </w:r>
         <w:r>
           <w:rPr>
@@ -3232,7 +3223,7 @@
             <w:noProof/>
             <w:webHidden/>
           </w:rPr>
-          <w:t>9</w:t>
+          <w:t>8</w:t>
         </w:r>
         <w:r>
           <w:rPr>
@@ -3259,13 +3250,13 @@
           <w:lang w:val="en-GB" w:eastAsia="en-GB"/>
         </w:rPr>
       </w:pPr>
-      <w:hyperlink w:anchor="_Toc487896178" w:history="1">
+      <w:hyperlink w:anchor="_Toc487917840" w:history="1">
         <w:r>
           <w:rPr>
             <w:rStyle w:val="Hyperlink"/>
             <w:noProof/>
           </w:rPr>
-          <w:t>2.</w:t>
+          <w:t>b.</w:t>
         </w:r>
         <w:r>
           <w:rPr>
@@ -3283,7 +3274,7 @@
             <w:rStyle w:val="Hyperlink"/>
             <w:noProof/>
           </w:rPr>
-          <w:t>Các bước thực hiện</w:t>
+          <w:t>Kết quả nhận xét</w:t>
         </w:r>
         <w:r>
           <w:rPr>
@@ -3304,7 +3295,7 @@
             <w:noProof/>
             <w:webHidden/>
           </w:rPr>
-          <w:instrText xml:space="preserve"> PAGEREF _Toc487896178 \h </w:instrText>
+          <w:instrText xml:space="preserve"> PAGEREF _Toc487917840 \h </w:instrText>
         </w:r>
         <w:r>
           <w:rPr>
@@ -3324,7 +3315,7 @@
             <w:noProof/>
             <w:webHidden/>
           </w:rPr>
-          <w:t>9</w:t>
+          <w:t>8</w:t>
         </w:r>
         <w:r>
           <w:rPr>
@@ -3337,9 +3328,8 @@
     </w:p>
     <w:p>
       <w:pPr>
-        <w:pStyle w:val="TOC2"/>
+        <w:pStyle w:val="TOC1"/>
         <w:tabs>
-          <w:tab w:val="left" w:pos="880"/>
           <w:tab w:val="right" w:leader="dot" w:pos="8778"/>
         </w:tabs>
         <w:rPr>
@@ -3351,41 +3341,23 @@
           <w:lang w:val="en-GB" w:eastAsia="en-GB"/>
         </w:rPr>
       </w:pPr>
-      <w:hyperlink w:anchor="_Toc487896179" w:history="1">
+      <w:hyperlink w:anchor="_Toc487917841" w:history="1">
         <w:r>
           <w:rPr>
             <w:rStyle w:val="Hyperlink"/>
             <w:noProof/>
           </w:rPr>
-          <w:t>3.</w:t>
-        </w:r>
-        <w:r>
-          <w:rPr>
-            <w:rFonts w:asciiTheme="minorHAnsi" w:eastAsiaTheme="minorEastAsia" w:hAnsiTheme="minorHAnsi" w:cstheme="minorBidi"/>
-            <w:noProof/>
-            <w:color w:val="auto"/>
-            <w:sz w:val="22"/>
-            <w:szCs w:val="22"/>
-            <w:lang w:val="en-GB" w:eastAsia="en-GB"/>
+          <w:t>KẾT LUẬN</w:t>
+        </w:r>
+        <w:r>
+          <w:rPr>
+            <w:noProof/>
+            <w:webHidden/>
           </w:rPr>
           <w:tab/>
         </w:r>
         <w:r>
           <w:rPr>
-            <w:rStyle w:val="Hyperlink"/>
-            <w:noProof/>
-          </w:rPr>
-          <w:t>Kết quả nhận xét:</w:t>
-        </w:r>
-        <w:r>
-          <w:rPr>
-            <w:noProof/>
-            <w:webHidden/>
-          </w:rPr>
-          <w:tab/>
-        </w:r>
-        <w:r>
-          <w:rPr>
             <w:noProof/>
             <w:webHidden/>
           </w:rPr>
@@ -3396,7 +3368,7 @@
             <w:noProof/>
             <w:webHidden/>
           </w:rPr>
-          <w:instrText xml:space="preserve"> PAGEREF _Toc487896179 \h </w:instrText>
+          <w:instrText xml:space="preserve"> PAGEREF _Toc487917841 \h </w:instrText>
         </w:r>
         <w:r>
           <w:rPr>
@@ -3431,7 +3403,6 @@
       <w:pPr>
         <w:pStyle w:val="TOC1"/>
         <w:tabs>
-          <w:tab w:val="left" w:pos="1760"/>
           <w:tab w:val="right" w:leader="dot" w:pos="8778"/>
         </w:tabs>
         <w:rPr>
@@ -3443,41 +3414,23 @@
           <w:lang w:val="en-GB" w:eastAsia="en-GB"/>
         </w:rPr>
       </w:pPr>
-      <w:hyperlink w:anchor="_Toc487896180" w:history="1">
+      <w:hyperlink w:anchor="_Toc487917842" w:history="1">
         <w:r>
           <w:rPr>
             <w:rStyle w:val="Hyperlink"/>
             <w:noProof/>
           </w:rPr>
-          <w:t>CHƯƠNG IV</w:t>
-        </w:r>
-        <w:r>
-          <w:rPr>
-            <w:rFonts w:asciiTheme="minorHAnsi" w:eastAsiaTheme="minorEastAsia" w:hAnsiTheme="minorHAnsi" w:cstheme="minorBidi"/>
-            <w:noProof/>
-            <w:color w:val="auto"/>
-            <w:sz w:val="22"/>
-            <w:szCs w:val="22"/>
-            <w:lang w:val="en-GB" w:eastAsia="en-GB"/>
+          <w:t>HƯỚNG PHÁT TRIỂN</w:t>
+        </w:r>
+        <w:r>
+          <w:rPr>
+            <w:noProof/>
+            <w:webHidden/>
           </w:rPr>
           <w:tab/>
         </w:r>
         <w:r>
           <w:rPr>
-            <w:rStyle w:val="Hyperlink"/>
-            <w:noProof/>
-          </w:rPr>
-          <w:t xml:space="preserve"> DEEP LEARNING</w:t>
-        </w:r>
-        <w:r>
-          <w:rPr>
-            <w:noProof/>
-            <w:webHidden/>
-          </w:rPr>
-          <w:tab/>
-        </w:r>
-        <w:r>
-          <w:rPr>
             <w:noProof/>
             <w:webHidden/>
           </w:rPr>
@@ -3488,7 +3441,7 @@
             <w:noProof/>
             <w:webHidden/>
           </w:rPr>
-          <w:instrText xml:space="preserve"> PAGEREF _Toc487896180 \h </w:instrText>
+          <w:instrText xml:space="preserve"> PAGEREF _Toc487917842 \h </w:instrText>
         </w:r>
         <w:r>
           <w:rPr>
@@ -3521,9 +3474,8 @@
     </w:p>
     <w:p>
       <w:pPr>
-        <w:pStyle w:val="TOC2"/>
+        <w:pStyle w:val="TOC1"/>
         <w:tabs>
-          <w:tab w:val="left" w:pos="880"/>
           <w:tab w:val="right" w:leader="dot" w:pos="8778"/>
         </w:tabs>
         <w:rPr>
@@ -3535,41 +3487,23 @@
           <w:lang w:val="en-GB" w:eastAsia="en-GB"/>
         </w:rPr>
       </w:pPr>
-      <w:hyperlink w:anchor="_Toc487896181" w:history="1">
+      <w:hyperlink w:anchor="_Toc487917843" w:history="1">
         <w:r>
           <w:rPr>
             <w:rStyle w:val="Hyperlink"/>
             <w:noProof/>
           </w:rPr>
-          <w:t>1.</w:t>
-        </w:r>
-        <w:r>
-          <w:rPr>
-            <w:rFonts w:asciiTheme="minorHAnsi" w:eastAsiaTheme="minorEastAsia" w:hAnsiTheme="minorHAnsi" w:cstheme="minorBidi"/>
-            <w:noProof/>
-            <w:color w:val="auto"/>
-            <w:sz w:val="22"/>
-            <w:szCs w:val="22"/>
-            <w:lang w:val="en-GB" w:eastAsia="en-GB"/>
+          <w:t>DANH MỤC TÀI LIỆU THAM KHẢO</w:t>
+        </w:r>
+        <w:r>
+          <w:rPr>
+            <w:noProof/>
+            <w:webHidden/>
           </w:rPr>
           <w:tab/>
         </w:r>
         <w:r>
           <w:rPr>
-            <w:rStyle w:val="Hyperlink"/>
-            <w:noProof/>
-          </w:rPr>
-          <w:t>Giới thiệu:</w:t>
-        </w:r>
-        <w:r>
-          <w:rPr>
-            <w:noProof/>
-            <w:webHidden/>
-          </w:rPr>
-          <w:tab/>
-        </w:r>
-        <w:r>
-          <w:rPr>
             <w:noProof/>
             <w:webHidden/>
           </w:rPr>
@@ -3580,264 +3514,7 @@
             <w:noProof/>
             <w:webHidden/>
           </w:rPr>
-          <w:instrText xml:space="preserve"> PAGEREF _Toc487896181 \h </w:instrText>
-        </w:r>
-        <w:r>
-          <w:rPr>
-            <w:noProof/>
-            <w:webHidden/>
-          </w:rPr>
-        </w:r>
-        <w:r>
-          <w:rPr>
-            <w:noProof/>
-            <w:webHidden/>
-          </w:rPr>
-          <w:fldChar w:fldCharType="separate"/>
-        </w:r>
-        <w:r>
-          <w:rPr>
-            <w:noProof/>
-            <w:webHidden/>
-          </w:rPr>
-          <w:t>9</w:t>
-        </w:r>
-        <w:r>
-          <w:rPr>
-            <w:noProof/>
-            <w:webHidden/>
-          </w:rPr>
-          <w:fldChar w:fldCharType="end"/>
-        </w:r>
-      </w:hyperlink>
-    </w:p>
-    <w:p>
-      <w:pPr>
-        <w:pStyle w:val="TOC2"/>
-        <w:tabs>
-          <w:tab w:val="left" w:pos="880"/>
-          <w:tab w:val="right" w:leader="dot" w:pos="8778"/>
-        </w:tabs>
-        <w:rPr>
-          <w:rFonts w:asciiTheme="minorHAnsi" w:eastAsiaTheme="minorEastAsia" w:hAnsiTheme="minorHAnsi" w:cstheme="minorBidi"/>
-          <w:noProof/>
-          <w:color w:val="auto"/>
-          <w:sz w:val="22"/>
-          <w:szCs w:val="22"/>
-          <w:lang w:val="en-GB" w:eastAsia="en-GB"/>
-        </w:rPr>
-      </w:pPr>
-      <w:hyperlink w:anchor="_Toc487896182" w:history="1">
-        <w:r>
-          <w:rPr>
-            <w:rStyle w:val="Hyperlink"/>
-            <w:noProof/>
-          </w:rPr>
-          <w:t>2.</w:t>
-        </w:r>
-        <w:r>
-          <w:rPr>
-            <w:rFonts w:asciiTheme="minorHAnsi" w:eastAsiaTheme="minorEastAsia" w:hAnsiTheme="minorHAnsi" w:cstheme="minorBidi"/>
-            <w:noProof/>
-            <w:color w:val="auto"/>
-            <w:sz w:val="22"/>
-            <w:szCs w:val="22"/>
-            <w:lang w:val="en-GB" w:eastAsia="en-GB"/>
-          </w:rPr>
-          <w:tab/>
-        </w:r>
-        <w:r>
-          <w:rPr>
-            <w:rStyle w:val="Hyperlink"/>
-            <w:noProof/>
-          </w:rPr>
-          <w:t>Các bước thực hiện:</w:t>
-        </w:r>
-        <w:r>
-          <w:rPr>
-            <w:noProof/>
-            <w:webHidden/>
-          </w:rPr>
-          <w:tab/>
-        </w:r>
-        <w:r>
-          <w:rPr>
-            <w:noProof/>
-            <w:webHidden/>
-          </w:rPr>
-          <w:fldChar w:fldCharType="begin"/>
-        </w:r>
-        <w:r>
-          <w:rPr>
-            <w:noProof/>
-            <w:webHidden/>
-          </w:rPr>
-          <w:instrText xml:space="preserve"> PAGEREF _Toc487896182 \h </w:instrText>
-        </w:r>
-        <w:r>
-          <w:rPr>
-            <w:noProof/>
-            <w:webHidden/>
-          </w:rPr>
-        </w:r>
-        <w:r>
-          <w:rPr>
-            <w:noProof/>
-            <w:webHidden/>
-          </w:rPr>
-          <w:fldChar w:fldCharType="separate"/>
-        </w:r>
-        <w:r>
-          <w:rPr>
-            <w:noProof/>
-            <w:webHidden/>
-          </w:rPr>
-          <w:t>9</w:t>
-        </w:r>
-        <w:r>
-          <w:rPr>
-            <w:noProof/>
-            <w:webHidden/>
-          </w:rPr>
-          <w:fldChar w:fldCharType="end"/>
-        </w:r>
-      </w:hyperlink>
-    </w:p>
-    <w:p>
-      <w:pPr>
-        <w:pStyle w:val="TOC2"/>
-        <w:tabs>
-          <w:tab w:val="left" w:pos="880"/>
-          <w:tab w:val="right" w:leader="dot" w:pos="8778"/>
-        </w:tabs>
-        <w:rPr>
-          <w:rFonts w:asciiTheme="minorHAnsi" w:eastAsiaTheme="minorEastAsia" w:hAnsiTheme="minorHAnsi" w:cstheme="minorBidi"/>
-          <w:noProof/>
-          <w:color w:val="auto"/>
-          <w:sz w:val="22"/>
-          <w:szCs w:val="22"/>
-          <w:lang w:val="en-GB" w:eastAsia="en-GB"/>
-        </w:rPr>
-      </w:pPr>
-      <w:hyperlink w:anchor="_Toc487896183" w:history="1">
-        <w:r>
-          <w:rPr>
-            <w:rStyle w:val="Hyperlink"/>
-            <w:noProof/>
-          </w:rPr>
-          <w:t>3.</w:t>
-        </w:r>
-        <w:r>
-          <w:rPr>
-            <w:rFonts w:asciiTheme="minorHAnsi" w:eastAsiaTheme="minorEastAsia" w:hAnsiTheme="minorHAnsi" w:cstheme="minorBidi"/>
-            <w:noProof/>
-            <w:color w:val="auto"/>
-            <w:sz w:val="22"/>
-            <w:szCs w:val="22"/>
-            <w:lang w:val="en-GB" w:eastAsia="en-GB"/>
-          </w:rPr>
-          <w:tab/>
-        </w:r>
-        <w:r>
-          <w:rPr>
-            <w:rStyle w:val="Hyperlink"/>
-            <w:noProof/>
-          </w:rPr>
-          <w:t>Kết quả nhận xét:</w:t>
-        </w:r>
-        <w:r>
-          <w:rPr>
-            <w:noProof/>
-            <w:webHidden/>
-          </w:rPr>
-          <w:tab/>
-        </w:r>
-        <w:r>
-          <w:rPr>
-            <w:noProof/>
-            <w:webHidden/>
-          </w:rPr>
-          <w:fldChar w:fldCharType="begin"/>
-        </w:r>
-        <w:r>
-          <w:rPr>
-            <w:noProof/>
-            <w:webHidden/>
-          </w:rPr>
-          <w:instrText xml:space="preserve"> PAGEREF _Toc487896183 \h </w:instrText>
-        </w:r>
-        <w:r>
-          <w:rPr>
-            <w:noProof/>
-            <w:webHidden/>
-          </w:rPr>
-        </w:r>
-        <w:r>
-          <w:rPr>
-            <w:noProof/>
-            <w:webHidden/>
-          </w:rPr>
-          <w:fldChar w:fldCharType="separate"/>
-        </w:r>
-        <w:r>
-          <w:rPr>
-            <w:noProof/>
-            <w:webHidden/>
-          </w:rPr>
-          <w:t>9</w:t>
-        </w:r>
-        <w:r>
-          <w:rPr>
-            <w:noProof/>
-            <w:webHidden/>
-          </w:rPr>
-          <w:fldChar w:fldCharType="end"/>
-        </w:r>
-      </w:hyperlink>
-    </w:p>
-    <w:p>
-      <w:pPr>
-        <w:pStyle w:val="TOC1"/>
-        <w:tabs>
-          <w:tab w:val="right" w:leader="dot" w:pos="8778"/>
-        </w:tabs>
-        <w:rPr>
-          <w:rFonts w:asciiTheme="minorHAnsi" w:eastAsiaTheme="minorEastAsia" w:hAnsiTheme="minorHAnsi" w:cstheme="minorBidi"/>
-          <w:noProof/>
-          <w:color w:val="auto"/>
-          <w:sz w:val="22"/>
-          <w:szCs w:val="22"/>
-          <w:lang w:val="en-GB" w:eastAsia="en-GB"/>
-        </w:rPr>
-      </w:pPr>
-      <w:hyperlink w:anchor="_Toc487896184" w:history="1">
-        <w:r>
-          <w:rPr>
-            <w:rStyle w:val="Hyperlink"/>
-            <w:noProof/>
-          </w:rPr>
-          <w:t>DANH MỤC TÀI LIỆU THAM KHẢO</w:t>
-        </w:r>
-        <w:r>
-          <w:rPr>
-            <w:noProof/>
-            <w:webHidden/>
-          </w:rPr>
-          <w:tab/>
-        </w:r>
-        <w:r>
-          <w:rPr>
-            <w:noProof/>
-            <w:webHidden/>
-          </w:rPr>
-          <w:fldChar w:fldCharType="begin"/>
-        </w:r>
-        <w:r>
-          <w:rPr>
-            <w:noProof/>
-            <w:webHidden/>
-          </w:rPr>
-          <w:instrText xml:space="preserve"> PAGEREF _Toc487896184 \h </w:instrText>
+          <w:instrText xml:space="preserve"> PAGEREF _Toc487917843 \h </w:instrText>
         </w:r>
         <w:r>
           <w:rPr>
@@ -3908,7 +3585,7 @@
           <w:szCs w:val="36"/>
         </w:rPr>
       </w:pPr>
-      <w:bookmarkStart w:id="11" w:name="_Toc487896166"/>
+      <w:bookmarkStart w:id="11" w:name="_Toc487917830"/>
       <w:r>
         <w:rPr>
           <w:rFonts w:ascii="Times New Roman" w:hAnsi="Times New Roman"/>
@@ -3966,7 +3643,7 @@
         </w:rPr>
         <w:t xml:space="preserve"> </w:t>
       </w:r>
-      <w:bookmarkStart w:id="12" w:name="_Toc487896167"/>
+      <w:bookmarkStart w:id="12" w:name="_Toc487917831"/>
       <w:r>
         <w:rPr>
           <w:rFonts w:ascii="Times New Roman" w:hAnsi="Times New Roman"/>
@@ -4022,7 +3699,7 @@
           <w:szCs w:val="26"/>
         </w:rPr>
       </w:pPr>
-      <w:bookmarkStart w:id="13" w:name="_Toc487896168"/>
+      <w:bookmarkStart w:id="13" w:name="_Toc487917832"/>
       <w:r>
         <w:rPr>
           <w:rFonts w:ascii="Times New Roman" w:hAnsi="Times New Roman"/>
@@ -4107,18 +3784,6 @@
     </w:p>
     <w:p>
       <w:pPr>
-        <w:pStyle w:val="Heading2"/>
-        <w:rPr>
-          <w:rFonts w:ascii="Times New Roman" w:hAnsi="Times New Roman"/>
-          <w:b w:val="0"/>
-          <w:bCs/>
-          <w:sz w:val="26"/>
-          <w:szCs w:val="26"/>
-        </w:rPr>
-      </w:pPr>
-    </w:p>
-    <w:p>
-      <w:pPr>
         <w:pStyle w:val="image"/>
         <w:rPr>
           <w:b/>
@@ -4313,7 +3978,7 @@
           <w:szCs w:val="26"/>
         </w:rPr>
       </w:pPr>
-      <w:bookmarkStart w:id="16" w:name="_Toc487896170"/>
+      <w:bookmarkStart w:id="16" w:name="_Toc487917833"/>
       <w:r>
         <w:rPr>
           <w:rFonts w:ascii="Times New Roman" w:hAnsi="Times New Roman"/>
@@ -4321,7 +3986,6 @@
           <w:sz w:val="26"/>
           <w:szCs w:val="26"/>
         </w:rPr>
-        <w:lastRenderedPageBreak/>
         <w:t>Cài đặt:</w:t>
       </w:r>
       <w:bookmarkEnd w:id="16"/>
@@ -4362,6 +4026,7 @@
         <w:rPr>
           <w:noProof/>
         </w:rPr>
+        <w:lastRenderedPageBreak/>
         <w:drawing>
           <wp:inline distT="0" distB="0" distL="0" distR="0" wp14:anchorId="0C418F06" wp14:editId="4CB11270">
             <wp:extent cx="5580380" cy="2132330"/>
@@ -4451,7 +4116,6 @@
       <w:r>
         <w:t>DownloadCIFAR10.m để chuẩn bị dữ liệu train và test.</w:t>
       </w:r>
-      <w:bookmarkStart w:id="18" w:name="_Toc487896171"/>
     </w:p>
     <w:p>
       <w:pPr>
@@ -4462,6 +4126,7 @@
       <w:r>
         <w:br w:type="page"/>
       </w:r>
+      <w:bookmarkStart w:id="18" w:name="_Toc487917834"/>
       <w:r>
         <w:rPr>
           <w:rFonts w:ascii="Times New Roman" w:hAnsi="Times New Roman"/>
@@ -4493,7 +4158,7 @@
           <w:sz w:val="36"/>
           <w:szCs w:val="36"/>
         </w:rPr>
-        <w:t>HOG FEATURES</w:t>
+        <w:t>XÂY D</w:t>
       </w:r>
       <w:r>
         <w:rPr>
@@ -4501,7 +4166,7 @@
           <w:sz w:val="36"/>
           <w:szCs w:val="36"/>
         </w:rPr>
-        <w:t xml:space="preserve"> VÀ SVM</w:t>
+        <w:t>ỰNG ỨNG DỤNG</w:t>
       </w:r>
       <w:bookmarkEnd w:id="18"/>
     </w:p>
@@ -4518,14 +4183,14 @@
           <w:szCs w:val="26"/>
         </w:rPr>
       </w:pPr>
-      <w:bookmarkStart w:id="19" w:name="_Toc487896172"/>
+      <w:bookmarkStart w:id="19" w:name="_Toc487917835"/>
       <w:r>
         <w:rPr>
           <w:rFonts w:ascii="Times New Roman" w:hAnsi="Times New Roman"/>
           <w:sz w:val="26"/>
           <w:szCs w:val="26"/>
         </w:rPr>
-        <w:t>Giới thiệu</w:t>
+        <w:t>Phương pháp 1</w:t>
       </w:r>
       <w:r>
         <w:rPr>
@@ -4712,7 +4377,7 @@
       <w:pPr>
         <w:pStyle w:val="Heading2"/>
         <w:numPr>
-          <w:ilvl w:val="0"/>
+          <w:ilvl w:val="1"/>
           <w:numId w:val="26"/>
         </w:numPr>
         <w:rPr>
@@ -4721,7 +4386,7 @@
           <w:szCs w:val="26"/>
         </w:rPr>
       </w:pPr>
-      <w:bookmarkStart w:id="20" w:name="_Toc487896173"/>
+      <w:bookmarkStart w:id="20" w:name="_Toc487917836"/>
       <w:r>
         <w:rPr>
           <w:rFonts w:ascii="Times New Roman" w:hAnsi="Times New Roman"/>
@@ -4898,13 +4563,25 @@
         <w:rPr>
           <w:szCs w:val="26"/>
         </w:rPr>
-        <w:t xml:space="preserve">Lặp trong bộ dữ liệu train và trích xuất HOG feature </w:t>
-      </w:r>
-      <w:r>
-        <w:rPr>
-          <w:szCs w:val="26"/>
-        </w:rPr>
-        <w:t>của từng ảnh</w:t>
+        <w:t>T</w:t>
+      </w:r>
+      <w:r>
+        <w:rPr>
+          <w:szCs w:val="26"/>
+        </w:rPr>
+        <w:t xml:space="preserve">rích xuất HOG feature </w:t>
+      </w:r>
+      <w:r>
+        <w:rPr>
+          <w:szCs w:val="26"/>
+        </w:rPr>
+        <w:t>trong bộ dữ liệu train</w:t>
+      </w:r>
+      <w:r>
+        <w:rPr>
+          <w:szCs w:val="26"/>
+        </w:rPr>
+        <w:t xml:space="preserve"> và HOG feature trong bộ dữ liệu test</w:t>
       </w:r>
       <w:r>
         <w:rPr>
@@ -4965,24 +4642,8 @@
           <w:szCs w:val="26"/>
         </w:rPr>
       </w:pPr>
-      <w:r>
-        <w:rPr>
-          <w:szCs w:val="26"/>
-        </w:rPr>
-        <w:t xml:space="preserve">Bước </w:t>
-      </w:r>
-      <w:r>
-        <w:rPr>
-          <w:szCs w:val="26"/>
-        </w:rPr>
-        <w:t>4</w:t>
-      </w:r>
-      <w:r>
-        <w:rPr>
-          <w:szCs w:val="26"/>
-        </w:rPr>
-        <w:t>: Tương tự, trích xuất HOG feature trong bộ dữ liệu test.</w:t>
-      </w:r>
+      <w:bookmarkStart w:id="21" w:name="_GoBack"/>
+      <w:bookmarkEnd w:id="21"/>
     </w:p>
     <w:p>
       <w:pPr>
@@ -4998,7 +4659,19 @@
         <w:rPr>
           <w:szCs w:val="26"/>
         </w:rPr>
-        <w:t xml:space="preserve">Bước 5: </w:t>
+        <w:t xml:space="preserve">Bước </w:t>
+      </w:r>
+      <w:r>
+        <w:rPr>
+          <w:szCs w:val="26"/>
+        </w:rPr>
+        <w:t>4</w:t>
+      </w:r>
+      <w:r>
+        <w:rPr>
+          <w:szCs w:val="26"/>
+        </w:rPr>
+        <w:t xml:space="preserve">: </w:t>
       </w:r>
       <w:r>
         <w:rPr>
@@ -5017,7 +4690,7 @@
       <w:pPr>
         <w:pStyle w:val="Heading2"/>
         <w:numPr>
-          <w:ilvl w:val="0"/>
+          <w:ilvl w:val="1"/>
           <w:numId w:val="26"/>
         </w:numPr>
         <w:rPr>
@@ -5026,7 +4699,7 @@
           <w:szCs w:val="26"/>
         </w:rPr>
       </w:pPr>
-      <w:bookmarkStart w:id="21" w:name="_Toc487896174"/>
+      <w:bookmarkStart w:id="22" w:name="_Toc487917837"/>
       <w:r>
         <w:rPr>
           <w:rFonts w:ascii="Times New Roman" w:hAnsi="Times New Roman"/>
@@ -5035,7 +4708,7 @@
         </w:rPr>
         <w:t>Kết quả nhận xét</w:t>
       </w:r>
-      <w:bookmarkEnd w:id="21"/>
+      <w:bookmarkEnd w:id="22"/>
     </w:p>
     <w:p>
       <w:pPr>
@@ -5112,7 +4785,7 @@
           <w:b/>
         </w:rPr>
       </w:pPr>
-      <w:bookmarkStart w:id="22" w:name="_Toc487896501"/>
+      <w:bookmarkStart w:id="23" w:name="_Toc487896501"/>
       <w:r>
         <w:rPr>
           <w:b/>
@@ -5143,7 +4816,7 @@
         </w:rPr>
         <w:t xml:space="preserve"> Cell size = [4  4]</w:t>
       </w:r>
-      <w:bookmarkEnd w:id="22"/>
+      <w:bookmarkEnd w:id="23"/>
       <w:r>
         <w:rPr>
           <w:b/>
@@ -5153,9 +4826,12 @@
     </w:p>
     <w:p>
       <w:pPr>
-        <w:pStyle w:val="image"/>
-        <w:rPr>
-          <w:b/>
+        <w:widowControl/>
+        <w:spacing w:after="160" w:line="259" w:lineRule="auto"/>
+        <w:ind w:firstLine="720"/>
+        <w:jc w:val="both"/>
+        <w:rPr>
+          <w:szCs w:val="26"/>
         </w:rPr>
       </w:pPr>
     </w:p>
@@ -5229,89 +4905,23 @@
         <w:pStyle w:val="image"/>
         <w:rPr>
           <w:b/>
-        </w:rPr>
-      </w:pPr>
-      <w:bookmarkStart w:id="23" w:name="_Toc487896502"/>
-      <w:r>
-        <w:rPr>
-          <w:b/>
+          <w:bCs/>
+        </w:rPr>
+      </w:pPr>
+      <w:bookmarkStart w:id="24" w:name="_Toc487896502"/>
+      <w:r>
+        <w:rPr>
+          <w:b/>
+          <w:bCs/>
         </w:rPr>
         <w:t xml:space="preserve">Hình </w:t>
       </w:r>
       <w:r>
         <w:rPr>
           <w:b/>
+          <w:bCs/>
         </w:rPr>
         <w:t>2.2 Cell size =[8 8]</w:t>
-      </w:r>
-      <w:bookmarkStart w:id="24" w:name="_Toc487896175"/>
-      <w:bookmarkEnd w:id="23"/>
-    </w:p>
-    <w:p>
-      <w:pPr>
-        <w:pStyle w:val="Heading1"/>
-        <w:spacing w:line="360" w:lineRule="auto"/>
-        <w:jc w:val="both"/>
-        <w:rPr>
-          <w:rFonts w:ascii="Times New Roman" w:hAnsi="Times New Roman"/>
-          <w:sz w:val="36"/>
-          <w:szCs w:val="36"/>
-        </w:rPr>
-      </w:pPr>
-      <w:r>
-        <w:rPr>
-          <w:b w:val="0"/>
-        </w:rPr>
-        <w:br w:type="page"/>
-      </w:r>
-      <w:r>
-        <w:rPr>
-          <w:rFonts w:ascii="Times New Roman" w:hAnsi="Times New Roman"/>
-          <w:sz w:val="36"/>
-          <w:szCs w:val="36"/>
-        </w:rPr>
-        <w:lastRenderedPageBreak/>
-        <w:t xml:space="preserve"> </w:t>
-      </w:r>
-      <w:r>
-        <w:rPr>
-          <w:rFonts w:ascii="Times New Roman" w:hAnsi="Times New Roman"/>
-          <w:sz w:val="36"/>
-          <w:szCs w:val="36"/>
-        </w:rPr>
-        <w:t>CHƯƠNG I</w:t>
-      </w:r>
-      <w:r>
-        <w:rPr>
-          <w:rFonts w:ascii="Times New Roman" w:hAnsi="Times New Roman"/>
-          <w:sz w:val="36"/>
-          <w:szCs w:val="36"/>
-        </w:rPr>
-        <w:t>II</w:t>
-      </w:r>
-      <w:r>
-        <w:rPr>
-          <w:rFonts w:ascii="Times New Roman" w:hAnsi="Times New Roman"/>
-          <w:sz w:val="36"/>
-          <w:szCs w:val="36"/>
-        </w:rPr>
-        <w:tab/>
-      </w:r>
-      <w:r>
-        <w:rPr>
-          <w:rFonts w:ascii="Times New Roman" w:hAnsi="Times New Roman"/>
-          <w:sz w:val="36"/>
-          <w:szCs w:val="36"/>
-        </w:rPr>
-        <w:tab/>
-      </w:r>
-      <w:r>
-        <w:rPr>
-          <w:rFonts w:ascii="Times New Roman" w:hAnsi="Times New Roman"/>
-          <w:sz w:val="36"/>
-          <w:szCs w:val="36"/>
-        </w:rPr>
-        <w:t>BAG OF WORD</w:t>
       </w:r>
       <w:bookmarkEnd w:id="24"/>
     </w:p>
@@ -5320,7 +4930,7 @@
         <w:pStyle w:val="Heading2"/>
         <w:numPr>
           <w:ilvl w:val="0"/>
-          <w:numId w:val="28"/>
+          <w:numId w:val="26"/>
         </w:numPr>
         <w:rPr>
           <w:rFonts w:ascii="Times New Roman" w:hAnsi="Times New Roman"/>
@@ -5328,14 +4938,14 @@
           <w:szCs w:val="26"/>
         </w:rPr>
       </w:pPr>
-      <w:bookmarkStart w:id="25" w:name="_Toc487896176"/>
+      <w:bookmarkStart w:id="25" w:name="_Toc487917838"/>
       <w:r>
         <w:rPr>
           <w:rFonts w:ascii="Times New Roman" w:hAnsi="Times New Roman"/>
           <w:sz w:val="26"/>
           <w:szCs w:val="26"/>
         </w:rPr>
-        <w:t>Giới thiệu:</w:t>
+        <w:t>Phương pháp 2: Bag Of Word</w:t>
       </w:r>
       <w:bookmarkEnd w:id="25"/>
     </w:p>
@@ -5375,9 +4985,10 @@
     </w:p>
     <w:p>
       <w:pPr>
+        <w:pStyle w:val="ListParagraph"/>
         <w:widowControl/>
         <w:spacing w:after="160" w:line="259" w:lineRule="auto"/>
-        <w:ind w:firstLine="720"/>
+        <w:ind w:left="780"/>
         <w:jc w:val="both"/>
         <w:rPr>
           <w:szCs w:val="26"/>
@@ -5399,9 +5010,10 @@
     </w:p>
     <w:p>
       <w:pPr>
+        <w:pStyle w:val="ListParagraph"/>
         <w:widowControl/>
         <w:spacing w:after="160" w:line="259" w:lineRule="auto"/>
-        <w:ind w:firstLine="720"/>
+        <w:ind w:left="780"/>
         <w:jc w:val="both"/>
         <w:rPr>
           <w:szCs w:val="26"/>
@@ -5423,25 +5035,15 @@
     </w:p>
     <w:p>
       <w:pPr>
-        <w:pStyle w:val="Heading1"/>
-        <w:spacing w:line="360" w:lineRule="auto"/>
-        <w:ind w:left="720"/>
-        <w:jc w:val="center"/>
-        <w:rPr>
-          <w:rFonts w:ascii="Times New Roman" w:hAnsi="Times New Roman"/>
-          <w:sz w:val="26"/>
-          <w:szCs w:val="26"/>
-        </w:rPr>
+        <w:jc w:val="right"/>
       </w:pPr>
       <w:bookmarkStart w:id="26" w:name="_Toc487896177"/>
       <w:r>
         <w:rPr>
           <w:noProof/>
-          <w:sz w:val="26"/>
-          <w:szCs w:val="26"/>
         </w:rPr>
         <w:drawing>
-          <wp:inline distT="0" distB="0" distL="0" distR="0" wp14:anchorId="3E67ACDB" wp14:editId="2A5F3603">
+          <wp:inline distT="0" distB="0" distL="0" distR="0" wp14:anchorId="3474D479" wp14:editId="0107F130">
             <wp:extent cx="4895392" cy="3028950"/>
             <wp:effectExtent l="0" t="0" r="635" b="0"/>
             <wp:docPr id="5" name="Picture 5" descr="http://image.slidesharecdn.com/98f7f5b1-28c5-4385-a77b-368f27f95cd8-150419012246-conversion-gate01/95/lecture-21-image-categorization-computer-vision-spring2015-43-638.jpg?cb=1429406714"/>
@@ -5497,254 +5099,428 @@
     <w:p>
       <w:pPr>
         <w:pStyle w:val="image"/>
+        <w:rPr>
+          <w:b/>
+          <w:bCs/>
+        </w:rPr>
       </w:pPr>
       <w:bookmarkStart w:id="27" w:name="_Toc487896503"/>
       <w:r>
-        <w:t xml:space="preserve">Hình 3.1 </w:t>
-      </w:r>
-      <w:r>
-        <w:t>Bag of visual words</w:t>
-      </w:r>
-      <w:r>
-        <w:t>.</w:t>
+        <w:rPr>
+          <w:b/>
+          <w:bCs/>
+        </w:rPr>
+        <w:t>Hình 3.1 Bag of visual words.</w:t>
       </w:r>
       <w:bookmarkEnd w:id="27"/>
+    </w:p>
+    <w:p>
+      <w:pPr>
+        <w:pStyle w:val="Heading2"/>
+        <w:numPr>
+          <w:ilvl w:val="1"/>
+          <w:numId w:val="26"/>
+        </w:numPr>
+        <w:rPr>
+          <w:rFonts w:ascii="Times New Roman" w:hAnsi="Times New Roman"/>
+          <w:sz w:val="26"/>
+          <w:szCs w:val="26"/>
+        </w:rPr>
+      </w:pPr>
+      <w:bookmarkStart w:id="28" w:name="_Toc487917839"/>
+      <w:r>
+        <w:rPr>
+          <w:rFonts w:ascii="Times New Roman" w:hAnsi="Times New Roman"/>
+          <w:sz w:val="26"/>
+          <w:szCs w:val="26"/>
+        </w:rPr>
+        <w:t>Các bước thực hiện:</w:t>
+      </w:r>
+      <w:bookmarkEnd w:id="28"/>
+    </w:p>
+    <w:p>
+      <w:pPr>
+        <w:pStyle w:val="Heading2"/>
+        <w:numPr>
+          <w:ilvl w:val="1"/>
+          <w:numId w:val="26"/>
+        </w:numPr>
+        <w:rPr>
+          <w:rFonts w:ascii="Times New Roman" w:hAnsi="Times New Roman"/>
+          <w:sz w:val="26"/>
+          <w:szCs w:val="26"/>
+        </w:rPr>
+      </w:pPr>
+      <w:bookmarkStart w:id="29" w:name="_Toc487917840"/>
+      <w:r>
+        <w:rPr>
+          <w:rFonts w:ascii="Times New Roman" w:hAnsi="Times New Roman"/>
+          <w:sz w:val="26"/>
+          <w:szCs w:val="26"/>
+        </w:rPr>
+        <w:t>Kết quả nhận xét</w:t>
+      </w:r>
+      <w:bookmarkEnd w:id="29"/>
+      <w:r>
+        <w:rPr>
+          <w:rFonts w:ascii="Times New Roman" w:hAnsi="Times New Roman"/>
+          <w:sz w:val="26"/>
+          <w:szCs w:val="26"/>
+        </w:rPr>
+        <w:t>:</w:t>
+      </w:r>
+    </w:p>
+    <w:p>
+      <w:pPr>
+        <w:widowControl/>
+        <w:spacing w:after="160" w:line="259" w:lineRule="auto"/>
+        <w:ind w:firstLine="720"/>
+        <w:jc w:val="both"/>
+        <w:rPr>
+          <w:szCs w:val="26"/>
+        </w:rPr>
+      </w:pPr>
+      <w:r>
+        <w:rPr>
+          <w:szCs w:val="26"/>
+        </w:rPr>
+        <w:t xml:space="preserve">Áp dụng tham số: </w:t>
+      </w:r>
+      <w:r>
+        <w:rPr>
+          <w:szCs w:val="26"/>
+        </w:rPr>
+        <w:t>f</w:t>
+      </w:r>
+      <w:r>
+        <w:rPr>
+          <w:szCs w:val="26"/>
+        </w:rPr>
+        <w:t xml:space="preserve">eature </w:t>
+      </w:r>
+      <w:r>
+        <w:rPr>
+          <w:szCs w:val="26"/>
+        </w:rPr>
+        <w:t>layer</w:t>
+      </w:r>
+      <w:r>
+        <w:rPr>
+          <w:szCs w:val="26"/>
+        </w:rPr>
+        <w:t>= ‘</w:t>
+      </w:r>
+      <w:r>
+        <w:rPr>
+          <w:szCs w:val="26"/>
+        </w:rPr>
+        <w:t>conv4</w:t>
+      </w:r>
+      <w:r>
+        <w:rPr>
+          <w:szCs w:val="26"/>
+        </w:rPr>
+        <w:t>’</w:t>
+      </w:r>
+    </w:p>
+    <w:p>
+      <w:pPr>
+        <w:pStyle w:val="image"/>
+      </w:pPr>
+      <w:r>
+        <w:rPr>
+          <w:noProof/>
+        </w:rPr>
+        <w:lastRenderedPageBreak/>
+        <w:drawing>
+          <wp:inline distT="0" distB="0" distL="0" distR="0" wp14:anchorId="174EADC3" wp14:editId="3472054A">
+            <wp:extent cx="4733925" cy="1085850"/>
+            <wp:effectExtent l="0" t="0" r="9525" b="0"/>
+            <wp:docPr id="7" name="Picture 7"/>
+            <wp:cNvGraphicFramePr>
+              <a:graphicFrameLocks xmlns:a="http://schemas.openxmlformats.org/drawingml/2006/main" noChangeAspect="1"/>
+            </wp:cNvGraphicFramePr>
+            <a:graphic xmlns:a="http://schemas.openxmlformats.org/drawingml/2006/main">
+              <a:graphicData uri="http://schemas.openxmlformats.org/drawingml/2006/picture">
+                <pic:pic xmlns:pic="http://schemas.openxmlformats.org/drawingml/2006/picture">
+                  <pic:nvPicPr>
+                    <pic:cNvPr id="1" name=""/>
+                    <pic:cNvPicPr/>
+                  </pic:nvPicPr>
+                  <pic:blipFill>
+                    <a:blip r:embed="rId18"/>
+                    <a:stretch>
+                      <a:fillRect/>
+                    </a:stretch>
+                  </pic:blipFill>
+                  <pic:spPr>
+                    <a:xfrm>
+                      <a:off x="0" y="0"/>
+                      <a:ext cx="4733925" cy="1085850"/>
+                    </a:xfrm>
+                    <a:prstGeom prst="rect">
+                      <a:avLst/>
+                    </a:prstGeom>
+                  </pic:spPr>
+                </pic:pic>
+              </a:graphicData>
+            </a:graphic>
+          </wp:inline>
+        </w:drawing>
+      </w:r>
+    </w:p>
+    <w:p>
+      <w:pPr>
+        <w:widowControl/>
+        <w:spacing w:after="160" w:line="259" w:lineRule="auto"/>
+        <w:ind w:firstLine="720"/>
+        <w:jc w:val="both"/>
+        <w:rPr>
+          <w:szCs w:val="26"/>
+        </w:rPr>
+      </w:pPr>
+      <w:r>
+        <w:rPr>
+          <w:szCs w:val="26"/>
+        </w:rPr>
+        <w:t xml:space="preserve">Áp dụng tham số: </w:t>
+      </w:r>
+      <w:r>
+        <w:rPr>
+          <w:szCs w:val="26"/>
+        </w:rPr>
+        <w:t>f</w:t>
+      </w:r>
+      <w:r>
+        <w:rPr>
+          <w:szCs w:val="26"/>
+        </w:rPr>
+        <w:t>eature</w:t>
+      </w:r>
+      <w:r>
+        <w:rPr>
+          <w:szCs w:val="26"/>
+        </w:rPr>
+        <w:t xml:space="preserve"> layer</w:t>
+      </w:r>
+      <w:r>
+        <w:rPr>
+          <w:szCs w:val="26"/>
+        </w:rPr>
+        <w:t xml:space="preserve"> = ‘fc8’</w:t>
+      </w:r>
+    </w:p>
+    <w:p>
+      <w:pPr>
+        <w:widowControl/>
+        <w:spacing w:after="160" w:line="259" w:lineRule="auto"/>
+        <w:ind w:firstLine="720"/>
+        <w:jc w:val="both"/>
+        <w:rPr>
+          <w:szCs w:val="26"/>
+        </w:rPr>
+      </w:pPr>
+      <w:r>
+        <w:rPr>
+          <w:noProof/>
+        </w:rPr>
+        <w:drawing>
+          <wp:inline distT="0" distB="0" distL="0" distR="0" wp14:anchorId="7EC7A7EF" wp14:editId="436A1B0C">
+            <wp:extent cx="4743450" cy="1123950"/>
+            <wp:effectExtent l="0" t="0" r="0" b="0"/>
+            <wp:docPr id="9" name="Picture 9"/>
+            <wp:cNvGraphicFramePr>
+              <a:graphicFrameLocks xmlns:a="http://schemas.openxmlformats.org/drawingml/2006/main" noChangeAspect="1"/>
+            </wp:cNvGraphicFramePr>
+            <a:graphic xmlns:a="http://schemas.openxmlformats.org/drawingml/2006/main">
+              <a:graphicData uri="http://schemas.openxmlformats.org/drawingml/2006/picture">
+                <pic:pic xmlns:pic="http://schemas.openxmlformats.org/drawingml/2006/picture">
+                  <pic:nvPicPr>
+                    <pic:cNvPr id="1" name=""/>
+                    <pic:cNvPicPr/>
+                  </pic:nvPicPr>
+                  <pic:blipFill>
+                    <a:blip r:embed="rId19"/>
+                    <a:stretch>
+                      <a:fillRect/>
+                    </a:stretch>
+                  </pic:blipFill>
+                  <pic:spPr>
+                    <a:xfrm>
+                      <a:off x="0" y="0"/>
+                      <a:ext cx="4743450" cy="1123950"/>
+                    </a:xfrm>
+                    <a:prstGeom prst="rect">
+                      <a:avLst/>
+                    </a:prstGeom>
+                  </pic:spPr>
+                </pic:pic>
+              </a:graphicData>
+            </a:graphic>
+          </wp:inline>
+        </w:drawing>
+      </w:r>
+    </w:p>
+    <w:p>
+      <w:pPr>
+        <w:widowControl/>
+        <w:spacing w:after="160" w:line="259" w:lineRule="auto"/>
+        <w:ind w:firstLine="720"/>
+        <w:jc w:val="both"/>
+        <w:rPr>
+          <w:szCs w:val="26"/>
+        </w:rPr>
+      </w:pPr>
+      <w:r>
+        <w:rPr>
+          <w:szCs w:val="26"/>
+        </w:rPr>
+        <w:t>Áp dụng tham số</w:t>
+      </w:r>
+      <w:r>
+        <w:rPr>
+          <w:szCs w:val="26"/>
+        </w:rPr>
+        <w:t xml:space="preserve"> feature layer = ‘fc7’</w:t>
+      </w:r>
+    </w:p>
+    <w:p>
+      <w:pPr>
+        <w:widowControl/>
+        <w:spacing w:after="160" w:line="259" w:lineRule="auto"/>
+        <w:ind w:firstLine="720"/>
+        <w:jc w:val="both"/>
+        <w:rPr>
+          <w:szCs w:val="26"/>
+        </w:rPr>
+      </w:pPr>
+      <w:r>
+        <w:rPr>
+          <w:noProof/>
+        </w:rPr>
+        <w:drawing>
+          <wp:inline distT="0" distB="0" distL="0" distR="0" wp14:anchorId="54242012" wp14:editId="2945193C">
+            <wp:extent cx="4791075" cy="1209675"/>
+            <wp:effectExtent l="0" t="0" r="9525" b="9525"/>
+            <wp:docPr id="10" name="Picture 10"/>
+            <wp:cNvGraphicFramePr>
+              <a:graphicFrameLocks xmlns:a="http://schemas.openxmlformats.org/drawingml/2006/main" noChangeAspect="1"/>
+            </wp:cNvGraphicFramePr>
+            <a:graphic xmlns:a="http://schemas.openxmlformats.org/drawingml/2006/main">
+              <a:graphicData uri="http://schemas.openxmlformats.org/drawingml/2006/picture">
+                <pic:pic xmlns:pic="http://schemas.openxmlformats.org/drawingml/2006/picture">
+                  <pic:nvPicPr>
+                    <pic:cNvPr id="1" name=""/>
+                    <pic:cNvPicPr/>
+                  </pic:nvPicPr>
+                  <pic:blipFill>
+                    <a:blip r:embed="rId20"/>
+                    <a:stretch>
+                      <a:fillRect/>
+                    </a:stretch>
+                  </pic:blipFill>
+                  <pic:spPr>
+                    <a:xfrm>
+                      <a:off x="0" y="0"/>
+                      <a:ext cx="4791075" cy="1209675"/>
+                    </a:xfrm>
+                    <a:prstGeom prst="rect">
+                      <a:avLst/>
+                    </a:prstGeom>
+                  </pic:spPr>
+                </pic:pic>
+              </a:graphicData>
+            </a:graphic>
+          </wp:inline>
+        </w:drawing>
+      </w:r>
     </w:p>
     <w:p>
       <w:pPr>
         <w:pStyle w:val="Heading2"/>
         <w:numPr>
           <w:ilvl w:val="0"/>
-          <w:numId w:val="28"/>
+          <w:numId w:val="26"/>
         </w:numPr>
         <w:rPr>
           <w:rFonts w:ascii="Times New Roman" w:hAnsi="Times New Roman"/>
-          <w:b w:val="0"/>
-          <w:bCs/>
           <w:sz w:val="26"/>
           <w:szCs w:val="26"/>
         </w:rPr>
       </w:pPr>
-      <w:bookmarkStart w:id="28" w:name="_Toc487896178"/>
       <w:r>
         <w:rPr>
           <w:rFonts w:ascii="Times New Roman" w:hAnsi="Times New Roman"/>
-          <w:bCs/>
           <w:sz w:val="26"/>
           <w:szCs w:val="26"/>
         </w:rPr>
-        <w:t>Các bước thực hiện</w:t>
-      </w:r>
-      <w:bookmarkEnd w:id="28"/>
+        <w:t>Phương pháp 3: Deep Learning</w:t>
+      </w:r>
+    </w:p>
+    <w:p>
+      <w:pPr>
+        <w:pStyle w:val="Heading2"/>
+        <w:numPr>
+          <w:ilvl w:val="1"/>
+          <w:numId w:val="26"/>
+        </w:numPr>
+        <w:rPr>
+          <w:rFonts w:ascii="Times New Roman" w:hAnsi="Times New Roman"/>
+          <w:sz w:val="26"/>
+          <w:szCs w:val="26"/>
+        </w:rPr>
+      </w:pPr>
+      <w:r>
+        <w:rPr>
+          <w:rFonts w:ascii="Times New Roman" w:hAnsi="Times New Roman"/>
+          <w:sz w:val="26"/>
+          <w:szCs w:val="26"/>
+        </w:rPr>
+        <w:t>Các bước thực hiện:</w:t>
+      </w:r>
+    </w:p>
+    <w:p>
+      <w:pPr>
+        <w:pStyle w:val="Heading2"/>
+        <w:numPr>
+          <w:ilvl w:val="1"/>
+          <w:numId w:val="26"/>
+        </w:numPr>
+        <w:rPr>
+          <w:rFonts w:ascii="Times New Roman" w:hAnsi="Times New Roman"/>
+          <w:sz w:val="26"/>
+          <w:szCs w:val="26"/>
+        </w:rPr>
+      </w:pPr>
+      <w:r>
+        <w:rPr>
+          <w:rFonts w:ascii="Times New Roman" w:hAnsi="Times New Roman"/>
+          <w:sz w:val="26"/>
+          <w:szCs w:val="26"/>
+        </w:rPr>
+        <w:t>Kết quả nhận xét:</w:t>
+      </w:r>
     </w:p>
     <w:p>
       <w:pPr>
         <w:pStyle w:val="Heading2"/>
         <w:numPr>
           <w:ilvl w:val="0"/>
-          <w:numId w:val="28"/>
+          <w:numId w:val="26"/>
         </w:numPr>
-        <w:rPr>
-          <w:rFonts w:ascii="Times New Roman" w:hAnsi="Times New Roman"/>
-          <w:sz w:val="36"/>
-          <w:szCs w:val="36"/>
-        </w:rPr>
-      </w:pPr>
-      <w:bookmarkStart w:id="29" w:name="_Toc487896179"/>
-      <w:r>
-        <w:rPr>
-          <w:rFonts w:ascii="Times New Roman" w:hAnsi="Times New Roman"/>
-          <w:bCs/>
-          <w:sz w:val="26"/>
-          <w:szCs w:val="26"/>
-        </w:rPr>
-        <w:t>Kết quả nhận xét:</w:t>
-      </w:r>
-      <w:bookmarkStart w:id="30" w:name="_Toc487896180"/>
-      <w:bookmarkStart w:id="31" w:name="_GoBack"/>
-      <w:bookmarkEnd w:id="29"/>
-      <w:bookmarkEnd w:id="31"/>
-      <w:r>
-        <w:rPr>
-          <w:rFonts w:ascii="Times New Roman" w:hAnsi="Times New Roman"/>
-          <w:sz w:val="36"/>
-          <w:szCs w:val="36"/>
-        </w:rPr>
-        <w:br w:type="page"/>
-      </w:r>
-    </w:p>
-    <w:p>
-      <w:pPr>
-        <w:pStyle w:val="Heading1"/>
-        <w:spacing w:line="360" w:lineRule="auto"/>
-        <w:jc w:val="both"/>
-        <w:rPr>
-          <w:rFonts w:ascii="Times New Roman" w:hAnsi="Times New Roman"/>
-          <w:sz w:val="36"/>
-          <w:szCs w:val="36"/>
-        </w:rPr>
-      </w:pPr>
-      <w:r>
-        <w:rPr>
-          <w:rFonts w:ascii="Times New Roman" w:hAnsi="Times New Roman"/>
-          <w:sz w:val="36"/>
-          <w:szCs w:val="36"/>
-        </w:rPr>
-        <w:lastRenderedPageBreak/>
-        <w:t>CHƯƠNG I</w:t>
-      </w:r>
-      <w:r>
-        <w:rPr>
-          <w:rFonts w:ascii="Times New Roman" w:hAnsi="Times New Roman"/>
-          <w:sz w:val="36"/>
-          <w:szCs w:val="36"/>
-        </w:rPr>
-        <w:t>V</w:t>
-      </w:r>
-      <w:r>
-        <w:rPr>
-          <w:rFonts w:ascii="Times New Roman" w:hAnsi="Times New Roman"/>
-          <w:sz w:val="36"/>
-          <w:szCs w:val="36"/>
-        </w:rPr>
-        <w:tab/>
-      </w:r>
-      <w:r>
-        <w:rPr>
-          <w:rFonts w:ascii="Times New Roman" w:hAnsi="Times New Roman"/>
-          <w:sz w:val="36"/>
-          <w:szCs w:val="36"/>
-        </w:rPr>
-        <w:tab/>
-      </w:r>
-      <w:r>
-        <w:rPr>
-          <w:rFonts w:ascii="Times New Roman" w:hAnsi="Times New Roman"/>
-          <w:sz w:val="36"/>
-          <w:szCs w:val="36"/>
-        </w:rPr>
-        <w:t>DEEP LEARNING</w:t>
-      </w:r>
-      <w:bookmarkEnd w:id="30"/>
-    </w:p>
-    <w:p>
-      <w:pPr>
-        <w:pStyle w:val="Heading2"/>
-        <w:numPr>
-          <w:ilvl w:val="0"/>
-          <w:numId w:val="30"/>
-        </w:numPr>
-        <w:spacing w:line="360" w:lineRule="auto"/>
-        <w:jc w:val="both"/>
         <w:rPr>
           <w:rFonts w:ascii="Times New Roman" w:hAnsi="Times New Roman"/>
           <w:sz w:val="26"/>
           <w:szCs w:val="26"/>
         </w:rPr>
       </w:pPr>
-      <w:bookmarkStart w:id="32" w:name="_Toc487896181"/>
       <w:r>
         <w:rPr>
           <w:rFonts w:ascii="Times New Roman" w:hAnsi="Times New Roman"/>
           <w:sz w:val="26"/>
           <w:szCs w:val="26"/>
         </w:rPr>
-        <w:t>Giới thiệu</w:t>
-      </w:r>
-      <w:r>
-        <w:rPr>
-          <w:rFonts w:ascii="Times New Roman" w:hAnsi="Times New Roman"/>
-          <w:sz w:val="26"/>
-          <w:szCs w:val="26"/>
-        </w:rPr>
-        <w:t>:</w:t>
-      </w:r>
-      <w:bookmarkEnd w:id="32"/>
-    </w:p>
-    <w:p>
-      <w:pPr>
-        <w:pStyle w:val="Heading2"/>
-        <w:numPr>
-          <w:ilvl w:val="0"/>
-          <w:numId w:val="30"/>
-        </w:numPr>
-        <w:rPr>
-          <w:rFonts w:ascii="Times New Roman" w:hAnsi="Times New Roman"/>
-          <w:sz w:val="26"/>
-          <w:szCs w:val="26"/>
-        </w:rPr>
-      </w:pPr>
-      <w:bookmarkStart w:id="33" w:name="_Toc487896182"/>
-      <w:r>
-        <w:rPr>
-          <w:rFonts w:ascii="Times New Roman" w:hAnsi="Times New Roman"/>
-          <w:sz w:val="26"/>
-          <w:szCs w:val="26"/>
-        </w:rPr>
-        <w:t>Các bước thực hiện</w:t>
-      </w:r>
-      <w:r>
-        <w:rPr>
-          <w:rFonts w:ascii="Times New Roman" w:hAnsi="Times New Roman"/>
-          <w:sz w:val="26"/>
-          <w:szCs w:val="26"/>
-        </w:rPr>
-        <w:t>:</w:t>
-      </w:r>
-      <w:bookmarkEnd w:id="33"/>
-    </w:p>
-    <w:p>
-      <w:pPr>
-        <w:pStyle w:val="Heading2"/>
-        <w:numPr>
-          <w:ilvl w:val="0"/>
-          <w:numId w:val="30"/>
-        </w:numPr>
-        <w:rPr>
-          <w:rFonts w:ascii="Times New Roman" w:hAnsi="Times New Roman"/>
-          <w:sz w:val="26"/>
-          <w:szCs w:val="26"/>
-        </w:rPr>
-      </w:pPr>
-      <w:bookmarkStart w:id="34" w:name="_Toc487896183"/>
-      <w:r>
-        <w:rPr>
-          <w:rFonts w:ascii="Times New Roman" w:hAnsi="Times New Roman"/>
-          <w:sz w:val="26"/>
-          <w:szCs w:val="26"/>
-        </w:rPr>
-        <w:t xml:space="preserve">Kết quả </w:t>
-      </w:r>
-      <w:r>
-        <w:rPr>
-          <w:rFonts w:ascii="Times New Roman" w:hAnsi="Times New Roman"/>
-          <w:sz w:val="26"/>
-          <w:szCs w:val="26"/>
-        </w:rPr>
-        <w:t>nhận xét</w:t>
-      </w:r>
-      <w:r>
-        <w:rPr>
-          <w:rFonts w:ascii="Times New Roman" w:hAnsi="Times New Roman"/>
-          <w:sz w:val="26"/>
-          <w:szCs w:val="26"/>
-        </w:rPr>
-        <w:t>:</w:t>
-      </w:r>
-      <w:bookmarkEnd w:id="34"/>
-    </w:p>
-    <w:p>
-      <w:pPr>
-        <w:pStyle w:val="ListParagraph"/>
-        <w:numPr>
-          <w:ilvl w:val="0"/>
-          <w:numId w:val="17"/>
-        </w:numPr>
-        <w:spacing w:line="360" w:lineRule="auto"/>
-        <w:jc w:val="both"/>
-      </w:pPr>
-      <w:r>
-        <w:br w:type="page"/>
+        <w:t>Đánh giá:</w:t>
       </w:r>
     </w:p>
     <w:p>
@@ -5755,36 +5531,139 @@
         <w:jc w:val="both"/>
         <w:rPr>
           <w:rFonts w:ascii="Times New Roman" w:hAnsi="Times New Roman"/>
-        </w:rPr>
-      </w:pPr>
-      <w:bookmarkStart w:id="35" w:name="_Toc888631033"/>
-      <w:bookmarkStart w:id="36" w:name="_Toc449293597"/>
-      <w:bookmarkStart w:id="37" w:name="_Toc487896184"/>
-      <w:bookmarkEnd w:id="35"/>
+          <w:sz w:val="36"/>
+          <w:szCs w:val="36"/>
+        </w:rPr>
+      </w:pPr>
       <w:r>
         <w:rPr>
           <w:rFonts w:ascii="Times New Roman" w:hAnsi="Times New Roman"/>
+          <w:sz w:val="26"/>
+          <w:szCs w:val="26"/>
+        </w:rPr>
+        <w:br w:type="page"/>
+      </w:r>
+      <w:r>
+        <w:rPr>
+          <w:rFonts w:ascii="Times New Roman" w:hAnsi="Times New Roman"/>
+          <w:sz w:val="36"/>
+          <w:szCs w:val="36"/>
         </w:rPr>
         <w:lastRenderedPageBreak/>
-        <w:t>DANH MỤC TÀI LIỆU THAM KHẢO</w:t>
-      </w:r>
-      <w:bookmarkEnd w:id="36"/>
-      <w:bookmarkEnd w:id="37"/>
-    </w:p>
-    <w:p>
-      <w:pPr>
+        <w:t xml:space="preserve"> </w:t>
+      </w:r>
+      <w:bookmarkStart w:id="30" w:name="_Toc487917841"/>
+      <w:r>
+        <w:rPr>
+          <w:rFonts w:ascii="Times New Roman" w:hAnsi="Times New Roman"/>
+          <w:sz w:val="36"/>
+          <w:szCs w:val="36"/>
+        </w:rPr>
+        <w:t>KẾT LUẬN</w:t>
+      </w:r>
+      <w:bookmarkEnd w:id="30"/>
+    </w:p>
+    <w:p>
+      <w:pPr>
+        <w:spacing w:line="360" w:lineRule="auto"/>
+        <w:ind w:firstLine="420"/>
+        <w:jc w:val="both"/>
+      </w:pPr>
+      <w:r>
+        <w:t>Trong quá trình hoàn thành báo cáo, với thời gian và lượng kiến thức trong lĩnh vực này có hạn cùng với những phức tạp trong việc xử lý dữ liệu đầu vào, tuy nhiên báo cáo cũng đã</w:t>
+      </w:r>
+      <w:r>
+        <w:t xml:space="preserve"> </w:t>
+      </w:r>
+      <w:r>
+        <w:t xml:space="preserve">giúp hiểu được quy trình phát triển hệ thống </w:t>
+      </w:r>
+      <w:r>
+        <w:t>phân loại ảnh</w:t>
+      </w:r>
+      <w:r>
+        <w:t xml:space="preserve"> </w:t>
+      </w:r>
+      <w:r>
+        <w:t>(</w:t>
+      </w:r>
+      <w:r>
+        <w:t>image classification</w:t>
+      </w:r>
+      <w:r>
+        <w:t>)</w:t>
+      </w:r>
+      <w:r>
+        <w:t xml:space="preserve">. Bên cạnh đó, em cũng hiểu </w:t>
+      </w:r>
+      <w:r>
+        <w:t>t</w:t>
+      </w:r>
+      <w:r>
+        <w:t xml:space="preserve">hêm về công cụ </w:t>
+      </w:r>
+      <w:r>
+        <w:t>matlab và xử lý ảnh</w:t>
+      </w:r>
+      <w:r>
+        <w:t>.</w:t>
+      </w:r>
+    </w:p>
+    <w:p>
+      <w:pPr>
+        <w:pStyle w:val="Heading1"/>
         <w:spacing w:line="360" w:lineRule="auto"/>
         <w:ind w:firstLine="720"/>
         <w:jc w:val="both"/>
         <w:rPr>
-          <w:szCs w:val="26"/>
-        </w:rPr>
-      </w:pPr>
-      <w:r>
-        <w:rPr>
-          <w:szCs w:val="26"/>
-        </w:rPr>
-        <w:t>[1]-</w:t>
+          <w:rFonts w:ascii="Times New Roman" w:hAnsi="Times New Roman"/>
+          <w:sz w:val="36"/>
+          <w:szCs w:val="36"/>
+        </w:rPr>
+      </w:pPr>
+      <w:bookmarkStart w:id="31" w:name="_Toc487917842"/>
+      <w:r>
+        <w:rPr>
+          <w:rFonts w:ascii="Times New Roman" w:hAnsi="Times New Roman"/>
+          <w:sz w:val="36"/>
+          <w:szCs w:val="36"/>
+        </w:rPr>
+        <w:t>HƯỚNG PHÁT TRIỂN</w:t>
+      </w:r>
+      <w:bookmarkEnd w:id="31"/>
+    </w:p>
+    <w:p>
+      <w:pPr>
+        <w:spacing w:line="288" w:lineRule="auto"/>
+        <w:rPr>
+          <w:szCs w:val="26"/>
+        </w:rPr>
+      </w:pPr>
+      <w:r>
+        <w:rPr>
+          <w:szCs w:val="26"/>
+        </w:rPr>
+        <w:t>- Phát triển giao diện web thân thiện với ngườ</w:t>
+      </w:r>
+      <w:r>
+        <w:rPr>
+          <w:szCs w:val="26"/>
+        </w:rPr>
+        <w:t>i dùng.</w:t>
+      </w:r>
+    </w:p>
+    <w:p>
+      <w:pPr>
+        <w:spacing w:line="288" w:lineRule="auto"/>
+        <w:rPr>
+          <w:szCs w:val="26"/>
+        </w:rPr>
+      </w:pPr>
+      <w:r>
+        <w:rPr>
+          <w:szCs w:val="26"/>
+        </w:rPr>
+        <w:t>-</w:t>
       </w:r>
       <w:r>
         <w:rPr>
@@ -5794,84 +5673,40 @@
       </w:r>
       <w:r>
         <w:rPr>
-          <w:i/>
-          <w:szCs w:val="26"/>
-        </w:rPr>
-        <w:t>Slide bài giảng môn Nhận dạng thị giác và ứng dụng</w:t>
-      </w:r>
-      <w:r>
-        <w:rPr>
-          <w:i/>
-          <w:szCs w:val="26"/>
-        </w:rPr>
-        <w:t>,</w:t>
-      </w:r>
-      <w:r>
-        <w:rPr>
-          <w:i/>
-          <w:szCs w:val="26"/>
-        </w:rPr>
-        <w:t xml:space="preserve"> </w:t>
-      </w:r>
-      <w:r>
-        <w:rPr>
-          <w:szCs w:val="26"/>
-        </w:rPr>
-        <w:t>TS. Lê Đình Duy</w:t>
-      </w:r>
-    </w:p>
-    <w:p>
-      <w:pPr>
+          <w:szCs w:val="26"/>
+        </w:rPr>
+        <w:t>Thực nghiệm với nhiều tham số khác nhau hơn.</w:t>
+      </w:r>
+      <w:r>
+        <w:rPr>
+          <w:szCs w:val="26"/>
+        </w:rPr>
+        <w:br w:type="page"/>
+      </w:r>
+    </w:p>
+    <w:p>
+      <w:pPr>
+        <w:pStyle w:val="Heading1"/>
         <w:spacing w:line="360" w:lineRule="auto"/>
         <w:ind w:firstLine="720"/>
         <w:jc w:val="both"/>
         <w:rPr>
-          <w:szCs w:val="26"/>
-        </w:rPr>
-      </w:pPr>
-      <w:r>
-        <w:rPr>
-          <w:szCs w:val="26"/>
-        </w:rPr>
-        <w:t>[2]</w:t>
-      </w:r>
-      <w:r>
-        <w:rPr>
-          <w:szCs w:val="26"/>
-        </w:rPr>
-        <w:t>-</w:t>
-      </w:r>
-      <w:r>
-        <w:rPr>
-          <w:szCs w:val="26"/>
-        </w:rPr>
-        <w:t xml:space="preserve"> </w:t>
-      </w:r>
-      <w:r>
-        <w:rPr>
-          <w:i/>
-          <w:szCs w:val="26"/>
-        </w:rPr>
-        <w:t>Slide thực hành môn Nhận dạng thị giác và ứng dụng</w:t>
-      </w:r>
-      <w:r>
-        <w:rPr>
-          <w:szCs w:val="26"/>
-        </w:rPr>
-        <w:t xml:space="preserve">, </w:t>
-      </w:r>
-      <w:r>
-        <w:rPr>
-          <w:szCs w:val="26"/>
-        </w:rPr>
-        <w:t>TS Nguyễn Tấn Trần Minh Khang</w:t>
-      </w:r>
-      <w:r>
-        <w:rPr>
-          <w:szCs w:val="26"/>
-        </w:rPr>
-        <w:t xml:space="preserve"> </w:t>
-      </w:r>
+          <w:rFonts w:ascii="Times New Roman" w:hAnsi="Times New Roman"/>
+        </w:rPr>
+      </w:pPr>
+      <w:bookmarkStart w:id="32" w:name="_Toc888631033"/>
+      <w:bookmarkStart w:id="33" w:name="_Toc449293597"/>
+      <w:bookmarkStart w:id="34" w:name="_Toc487917843"/>
+      <w:bookmarkEnd w:id="32"/>
+      <w:r>
+        <w:rPr>
+          <w:rFonts w:ascii="Times New Roman" w:hAnsi="Times New Roman"/>
+        </w:rPr>
+        <w:lastRenderedPageBreak/>
+        <w:t>DANH MỤC TÀI LIỆU THAM KHẢO</w:t>
+      </w:r>
+      <w:bookmarkEnd w:id="33"/>
+      <w:bookmarkEnd w:id="34"/>
     </w:p>
     <w:p>
       <w:pPr>
@@ -5886,19 +5721,7 @@
         <w:rPr>
           <w:szCs w:val="26"/>
         </w:rPr>
-        <w:t>[</w:t>
-      </w:r>
-      <w:r>
-        <w:rPr>
-          <w:szCs w:val="26"/>
-        </w:rPr>
-        <w:t>3</w:t>
-      </w:r>
-      <w:r>
-        <w:rPr>
-          <w:szCs w:val="26"/>
-        </w:rPr>
-        <w:t>]-</w:t>
+        <w:t>[1]-</w:t>
       </w:r>
       <w:r>
         <w:rPr>
@@ -5911,16 +5734,18 @@
           <w:i/>
           <w:szCs w:val="26"/>
         </w:rPr>
-        <w:t>Image Processing Toolbox™ User's Guide</w:t>
-      </w:r>
-      <w:r>
-        <w:rPr>
-          <w:szCs w:val="26"/>
-        </w:rPr>
-        <w:t xml:space="preserve"> © COPYRIGHT 1993–2015 by The Math</w:t>
-      </w:r>
-      <w:r>
-        <w:rPr>
+        <w:t>Slide bài giảng môn Nhận dạng thị giác và ứng dụng</w:t>
+      </w:r>
+      <w:r>
+        <w:rPr>
+          <w:i/>
+          <w:szCs w:val="26"/>
+        </w:rPr>
+        <w:t>,</w:t>
+      </w:r>
+      <w:r>
+        <w:rPr>
+          <w:i/>
           <w:szCs w:val="26"/>
         </w:rPr>
         <w:t xml:space="preserve"> </w:t>
@@ -5929,7 +5754,7 @@
         <w:rPr>
           <w:szCs w:val="26"/>
         </w:rPr>
-        <w:t>Works, Inc.</w:t>
+        <w:t>TS. Lê Đình Duy</w:t>
       </w:r>
     </w:p>
     <w:p>
@@ -5945,28 +5770,44 @@
         <w:rPr>
           <w:szCs w:val="26"/>
         </w:rPr>
-        <w:t>[</w:t>
-      </w:r>
-      <w:r>
-        <w:rPr>
-          <w:szCs w:val="26"/>
-        </w:rPr>
-        <w:t>4</w:t>
-      </w:r>
-      <w:r>
-        <w:rPr>
-          <w:szCs w:val="26"/>
-        </w:rPr>
-        <w:t>]-</w:t>
-      </w:r>
-      <w:r>
+        <w:t>[2]</w:t>
+      </w:r>
+      <w:r>
+        <w:rPr>
+          <w:szCs w:val="26"/>
+        </w:rPr>
+        <w:t>-</w:t>
+      </w:r>
+      <w:r>
+        <w:rPr>
+          <w:szCs w:val="26"/>
+        </w:rPr>
         <w:t xml:space="preserve"> </w:t>
       </w:r>
       <w:r>
         <w:rPr>
-          <w:szCs w:val="26"/>
-        </w:rPr>
-        <w:t xml:space="preserve">https://www.cs.toronto.edu/~kriz/cifar.html </w:t>
+          <w:i/>
+          <w:szCs w:val="26"/>
+        </w:rPr>
+        <w:t>Slide thực hành môn Nhận dạng thị giác và ứng dụng</w:t>
+      </w:r>
+      <w:r>
+        <w:rPr>
+          <w:szCs w:val="26"/>
+        </w:rPr>
+        <w:t xml:space="preserve">, </w:t>
+      </w:r>
+      <w:r>
+        <w:rPr>
+          <w:szCs w:val="26"/>
+        </w:rPr>
+        <w:t>TS Nguyễn Tấn Trần Minh Khang</w:t>
+      </w:r>
+      <w:r>
+        <w:rPr>
+          <w:szCs w:val="26"/>
+        </w:rPr>
+        <w:t xml:space="preserve"> </w:t>
       </w:r>
     </w:p>
     <w:p>
@@ -5988,7 +5829,7 @@
         <w:rPr>
           <w:szCs w:val="26"/>
         </w:rPr>
-        <w:t>5</w:t>
+        <w:t>3</w:t>
       </w:r>
       <w:r>
         <w:rPr>
@@ -5997,17 +5838,36 @@
         <w:t>]-</w:t>
       </w:r>
       <w:r>
+        <w:rPr>
+          <w:szCs w:val="26"/>
+        </w:rPr>
         <w:t xml:space="preserve"> </w:t>
       </w:r>
-      <w:hyperlink r:id="rId18" w:history="1">
-        <w:r>
-          <w:rPr>
-            <w:rStyle w:val="Hyperlink"/>
-            <w:szCs w:val="26"/>
-          </w:rPr>
-          <w:t>http://www.mathworks.com</w:t>
-        </w:r>
-      </w:hyperlink>
+      <w:r>
+        <w:rPr>
+          <w:i/>
+          <w:szCs w:val="26"/>
+        </w:rPr>
+        <w:t>Image Processing Toolbox™ User's Guide</w:t>
+      </w:r>
+      <w:r>
+        <w:rPr>
+          <w:szCs w:val="26"/>
+        </w:rPr>
+        <w:t xml:space="preserve"> © COPYRIGHT 1993–2015 by The Math</w:t>
+      </w:r>
+      <w:r>
+        <w:rPr>
+          <w:szCs w:val="26"/>
+        </w:rPr>
+        <w:t xml:space="preserve"> </w:t>
+      </w:r>
+      <w:r>
+        <w:rPr>
+          <w:szCs w:val="26"/>
+        </w:rPr>
+        <w:t>Works, Inc.</w:t>
+      </w:r>
     </w:p>
     <w:p>
       <w:pPr>
@@ -6028,7 +5888,7 @@
         <w:rPr>
           <w:szCs w:val="26"/>
         </w:rPr>
-        <w:t>6</w:t>
+        <w:t>4</w:t>
       </w:r>
       <w:r>
         <w:rPr>
@@ -6043,7 +5903,7 @@
         <w:rPr>
           <w:szCs w:val="26"/>
         </w:rPr>
-        <w:t>https://www.mathworks.com/help/vision/examples.html#d0e23</w:t>
+        <w:t xml:space="preserve">https://www.cs.toronto.edu/~kriz/cifar.html </w:t>
       </w:r>
     </w:p>
     <w:p>
@@ -6051,8 +5911,85 @@
         <w:spacing w:line="360" w:lineRule="auto"/>
         <w:ind w:firstLine="720"/>
         <w:jc w:val="both"/>
-      </w:pPr>
-      <w:hyperlink r:id="rId19">
+        <w:rPr>
+          <w:szCs w:val="26"/>
+        </w:rPr>
+      </w:pPr>
+      <w:r>
+        <w:rPr>
+          <w:szCs w:val="26"/>
+        </w:rPr>
+        <w:t>[</w:t>
+      </w:r>
+      <w:r>
+        <w:rPr>
+          <w:szCs w:val="26"/>
+        </w:rPr>
+        <w:t>5</w:t>
+      </w:r>
+      <w:r>
+        <w:rPr>
+          <w:szCs w:val="26"/>
+        </w:rPr>
+        <w:t>]-</w:t>
+      </w:r>
+      <w:r>
+        <w:t xml:space="preserve"> </w:t>
+      </w:r>
+      <w:hyperlink r:id="rId21" w:history="1">
+        <w:r>
+          <w:rPr>
+            <w:rStyle w:val="Hyperlink"/>
+            <w:szCs w:val="26"/>
+          </w:rPr>
+          <w:t>http://www.mathworks.com</w:t>
+        </w:r>
+      </w:hyperlink>
+    </w:p>
+    <w:p>
+      <w:pPr>
+        <w:spacing w:line="360" w:lineRule="auto"/>
+        <w:ind w:firstLine="720"/>
+        <w:jc w:val="both"/>
+        <w:rPr>
+          <w:szCs w:val="26"/>
+        </w:rPr>
+      </w:pPr>
+      <w:r>
+        <w:rPr>
+          <w:szCs w:val="26"/>
+        </w:rPr>
+        <w:t>[</w:t>
+      </w:r>
+      <w:r>
+        <w:rPr>
+          <w:szCs w:val="26"/>
+        </w:rPr>
+        <w:t>6</w:t>
+      </w:r>
+      <w:r>
+        <w:rPr>
+          <w:szCs w:val="26"/>
+        </w:rPr>
+        <w:t>]-</w:t>
+      </w:r>
+      <w:r>
+        <w:t xml:space="preserve"> </w:t>
+      </w:r>
+      <w:r>
+        <w:rPr>
+          <w:szCs w:val="26"/>
+        </w:rPr>
+        <w:t>https://www.mathworks.com/help/vision/examples.html#d0e23</w:t>
+      </w:r>
+    </w:p>
+    <w:p>
+      <w:pPr>
+        <w:spacing w:line="360" w:lineRule="auto"/>
+        <w:ind w:firstLine="720"/>
+        <w:jc w:val="both"/>
+      </w:pPr>
+      <w:hyperlink r:id="rId22">
         <w:r>
           <w:rPr>
             <w:rStyle w:val="InternetLink"/>
@@ -6065,8 +6002,8 @@
       </w:hyperlink>
     </w:p>
     <w:sectPr>
-      <w:headerReference w:type="default" r:id="rId20"/>
-      <w:footerReference w:type="default" r:id="rId21"/>
+      <w:headerReference w:type="default" r:id="rId23"/>
+      <w:footerReference w:type="default" r:id="rId24"/>
       <w:pgSz w:w="11906" w:h="16838" w:code="9"/>
       <w:pgMar w:top="1418" w:right="1134" w:bottom="1418" w:left="1984" w:header="1418" w:footer="1418" w:gutter="0"/>
       <w:pgNumType w:start="1"/>
@@ -7576,19 +7513,19 @@
       <w:lvlText w:val="%1."/>
       <w:lvlJc w:val="left"/>
       <w:pPr>
-        <w:ind w:left="720" w:hanging="360"/>
+        <w:ind w:left="780" w:hanging="360"/>
       </w:pPr>
       <w:rPr>
         <w:rFonts w:hint="default"/>
       </w:rPr>
     </w:lvl>
-    <w:lvl w:ilvl="1" w:tplc="04090019" w:tentative="1">
+    <w:lvl w:ilvl="1" w:tplc="04090019">
       <w:start w:val="1"/>
       <w:numFmt w:val="lowerLetter"/>
       <w:lvlText w:val="%2."/>
       <w:lvlJc w:val="left"/>
       <w:pPr>
-        <w:ind w:left="1440" w:hanging="360"/>
+        <w:ind w:left="1500" w:hanging="360"/>
       </w:pPr>
     </w:lvl>
     <w:lvl w:ilvl="2" w:tplc="0409001B" w:tentative="1">
@@ -7597,7 +7534,7 @@
       <w:lvlText w:val="%3."/>
       <w:lvlJc w:val="right"/>
       <w:pPr>
-        <w:ind w:left="2160" w:hanging="180"/>
+        <w:ind w:left="2220" w:hanging="180"/>
       </w:pPr>
     </w:lvl>
     <w:lvl w:ilvl="3" w:tplc="0409000F" w:tentative="1">
@@ -7606,7 +7543,7 @@
       <w:lvlText w:val="%4."/>
       <w:lvlJc w:val="left"/>
       <w:pPr>
-        <w:ind w:left="2880" w:hanging="360"/>
+        <w:ind w:left="2940" w:hanging="360"/>
       </w:pPr>
     </w:lvl>
     <w:lvl w:ilvl="4" w:tplc="04090019" w:tentative="1">
@@ -7615,7 +7552,7 @@
       <w:lvlText w:val="%5."/>
       <w:lvlJc w:val="left"/>
       <w:pPr>
-        <w:ind w:left="3600" w:hanging="360"/>
+        <w:ind w:left="3660" w:hanging="360"/>
       </w:pPr>
     </w:lvl>
     <w:lvl w:ilvl="5" w:tplc="0409001B" w:tentative="1">
@@ -7624,7 +7561,7 @@
       <w:lvlText w:val="%6."/>
       <w:lvlJc w:val="right"/>
       <w:pPr>
-        <w:ind w:left="4320" w:hanging="180"/>
+        <w:ind w:left="4380" w:hanging="180"/>
       </w:pPr>
     </w:lvl>
     <w:lvl w:ilvl="6" w:tplc="0409000F" w:tentative="1">
@@ -7633,7 +7570,7 @@
       <w:lvlText w:val="%7."/>
       <w:lvlJc w:val="left"/>
       <w:pPr>
-        <w:ind w:left="5040" w:hanging="360"/>
+        <w:ind w:left="5100" w:hanging="360"/>
       </w:pPr>
     </w:lvl>
     <w:lvl w:ilvl="7" w:tplc="04090019" w:tentative="1">
@@ -7642,7 +7579,7 @@
       <w:lvlText w:val="%8."/>
       <w:lvlJc w:val="left"/>
       <w:pPr>
-        <w:ind w:left="5760" w:hanging="360"/>
+        <w:ind w:left="5820" w:hanging="360"/>
       </w:pPr>
     </w:lvl>
     <w:lvl w:ilvl="8" w:tplc="0409001B" w:tentative="1">
@@ -7651,7 +7588,7 @@
       <w:lvlText w:val="%9."/>
       <w:lvlJc w:val="right"/>
       <w:pPr>
-        <w:ind w:left="6480" w:hanging="180"/>
+        <w:ind w:left="6540" w:hanging="180"/>
       </w:pPr>
     </w:lvl>
   </w:abstractNum>
@@ -11051,7 +10988,7 @@
 </file>
 
 <file path=customXml/itemProps2.xml><?xml version="1.0" encoding="utf-8"?>
-<ds:datastoreItem xmlns:ds="http://schemas.openxmlformats.org/officeDocument/2006/customXml" ds:itemID="{260BD89F-D526-428B-AE66-CAB1BB8A0B9F}">
+<ds:datastoreItem xmlns:ds="http://schemas.openxmlformats.org/officeDocument/2006/customXml" ds:itemID="{9760CFD6-A304-45F2-BB42-1AA0CEB76B6E}">
   <ds:schemaRefs>
     <ds:schemaRef ds:uri="http://schemas.openxmlformats.org/officeDocument/2006/bibliography"/>
   </ds:schemaRefs>

</xml_diff>

<commit_message>
- update report - refactor code
</commit_message>
<xml_diff>
--- a/CH1501020_DuongThaiBao.docx
+++ b/CH1501020_DuongThaiBao.docx
@@ -1642,7 +1642,7 @@
         </w:rPr>
         <w:fldChar w:fldCharType="separate"/>
       </w:r>
-      <w:hyperlink w:anchor="_Toc487896499" w:history="1">
+      <w:hyperlink w:anchor="_Toc487982613" w:history="1">
         <w:r>
           <w:rPr>
             <w:rStyle w:val="Hyperlink"/>
@@ -1669,7 +1669,7 @@
             <w:noProof/>
             <w:webHidden/>
           </w:rPr>
-          <w:instrText xml:space="preserve"> PAGEREF _Toc487896499 \h </w:instrText>
+          <w:instrText xml:space="preserve"> PAGEREF _Toc487982613 \h </w:instrText>
         </w:r>
         <w:r>
           <w:rPr>
@@ -1715,7 +1715,7 @@
           <w:lang w:val="en-GB" w:eastAsia="en-GB"/>
         </w:rPr>
       </w:pPr>
-      <w:hyperlink w:anchor="_Toc487896500" w:history="1">
+      <w:hyperlink w:anchor="_Toc487982614" w:history="1">
         <w:r>
           <w:rPr>
             <w:rStyle w:val="Hyperlink"/>
@@ -1742,7 +1742,7 @@
             <w:noProof/>
             <w:webHidden/>
           </w:rPr>
-          <w:instrText xml:space="preserve"> PAGEREF _Toc487896500 \h </w:instrText>
+          <w:instrText xml:space="preserve"> PAGEREF _Toc487982614 \h </w:instrText>
         </w:r>
         <w:r>
           <w:rPr>
@@ -1788,20 +1788,13 @@
           <w:lang w:val="en-GB" w:eastAsia="en-GB"/>
         </w:rPr>
       </w:pPr>
-      <w:hyperlink w:anchor="_Toc487896501" w:history="1">
+      <w:hyperlink w:anchor="_Toc487982615" w:history="1">
         <w:r>
           <w:rPr>
             <w:rStyle w:val="Hyperlink"/>
             <w:noProof/>
           </w:rPr>
-          <w:t>Hình 2.1 Cell size =</w:t>
-        </w:r>
-        <w:r>
-          <w:rPr>
-            <w:rStyle w:val="Hyperlink"/>
-            <w:noProof/>
-          </w:rPr>
-          <w:t>[4  4]</w:t>
+          <w:t>Hình 2.1 Cell size = [4  4]</w:t>
         </w:r>
         <w:r>
           <w:rPr>
@@ -1822,7 +1815,7 @@
             <w:noProof/>
             <w:webHidden/>
           </w:rPr>
-          <w:instrText xml:space="preserve"> PAGEREF _Toc487896501 \h </w:instrText>
+          <w:instrText xml:space="preserve"> PAGEREF _Toc487982615 \h </w:instrText>
         </w:r>
         <w:r>
           <w:rPr>
@@ -1868,7 +1861,7 @@
           <w:lang w:val="en-GB" w:eastAsia="en-GB"/>
         </w:rPr>
       </w:pPr>
-      <w:hyperlink w:anchor="_Toc487896502" w:history="1">
+      <w:hyperlink w:anchor="_Toc487982616" w:history="1">
         <w:r>
           <w:rPr>
             <w:rStyle w:val="Hyperlink"/>
@@ -1895,7 +1888,7 @@
             <w:noProof/>
             <w:webHidden/>
           </w:rPr>
-          <w:instrText xml:space="preserve"> PAGEREF _Toc487896502 \h </w:instrText>
+          <w:instrText xml:space="preserve"> PAGEREF _Toc487982616 \h </w:instrText>
         </w:r>
         <w:r>
           <w:rPr>
@@ -1941,7 +1934,7 @@
           <w:lang w:val="en-GB" w:eastAsia="en-GB"/>
         </w:rPr>
       </w:pPr>
-      <w:hyperlink w:anchor="_Toc487896503" w:history="1">
+      <w:hyperlink w:anchor="_Toc487982617" w:history="1">
         <w:r>
           <w:rPr>
             <w:rStyle w:val="Hyperlink"/>
@@ -1968,7 +1961,7 @@
             <w:noProof/>
             <w:webHidden/>
           </w:rPr>
-          <w:instrText xml:space="preserve"> PAGEREF _Toc487896503 \h </w:instrText>
+          <w:instrText xml:space="preserve"> PAGEREF _Toc487982617 \h </w:instrText>
         </w:r>
         <w:r>
           <w:rPr>
@@ -1988,7 +1981,532 @@
             <w:noProof/>
             <w:webHidden/>
           </w:rPr>
+          <w:t>8</w:t>
+        </w:r>
+        <w:r>
+          <w:rPr>
+            <w:noProof/>
+            <w:webHidden/>
+          </w:rPr>
+          <w:fldChar w:fldCharType="end"/>
+        </w:r>
+      </w:hyperlink>
+    </w:p>
+    <w:p>
+      <w:pPr>
+        <w:pStyle w:val="TableofFigures"/>
+        <w:tabs>
+          <w:tab w:val="right" w:leader="dot" w:pos="8778"/>
+        </w:tabs>
+        <w:rPr>
+          <w:rFonts w:asciiTheme="minorHAnsi" w:eastAsiaTheme="minorEastAsia" w:hAnsiTheme="minorHAnsi" w:cstheme="minorBidi"/>
+          <w:noProof/>
+          <w:color w:val="auto"/>
+          <w:sz w:val="22"/>
+          <w:szCs w:val="22"/>
+          <w:lang w:val="en-GB" w:eastAsia="en-GB"/>
+        </w:rPr>
+      </w:pPr>
+      <w:hyperlink w:anchor="_Toc487982618" w:history="1">
+        <w:r>
+          <w:rPr>
+            <w:rStyle w:val="Hyperlink"/>
+            <w:noProof/>
+          </w:rPr>
+          <w:t>Hình 3.2 Quá trình xây dựng bag of word</w:t>
+        </w:r>
+        <w:r>
+          <w:rPr>
+            <w:noProof/>
+            <w:webHidden/>
+          </w:rPr>
+          <w:tab/>
+        </w:r>
+        <w:r>
+          <w:rPr>
+            <w:noProof/>
+            <w:webHidden/>
+          </w:rPr>
+          <w:fldChar w:fldCharType="begin"/>
+        </w:r>
+        <w:r>
+          <w:rPr>
+            <w:noProof/>
+            <w:webHidden/>
+          </w:rPr>
+          <w:instrText xml:space="preserve"> PAGEREF _Toc487982618 \h </w:instrText>
+        </w:r>
+        <w:r>
+          <w:rPr>
+            <w:noProof/>
+            <w:webHidden/>
+          </w:rPr>
+        </w:r>
+        <w:r>
+          <w:rPr>
+            <w:noProof/>
+            <w:webHidden/>
+          </w:rPr>
+          <w:fldChar w:fldCharType="separate"/>
+        </w:r>
+        <w:r>
+          <w:rPr>
+            <w:noProof/>
+            <w:webHidden/>
+          </w:rPr>
           <w:t>9</w:t>
+        </w:r>
+        <w:r>
+          <w:rPr>
+            <w:noProof/>
+            <w:webHidden/>
+          </w:rPr>
+          <w:fldChar w:fldCharType="end"/>
+        </w:r>
+      </w:hyperlink>
+    </w:p>
+    <w:p>
+      <w:pPr>
+        <w:pStyle w:val="TableofFigures"/>
+        <w:tabs>
+          <w:tab w:val="right" w:leader="dot" w:pos="8778"/>
+        </w:tabs>
+        <w:rPr>
+          <w:rFonts w:asciiTheme="minorHAnsi" w:eastAsiaTheme="minorEastAsia" w:hAnsiTheme="minorHAnsi" w:cstheme="minorBidi"/>
+          <w:noProof/>
+          <w:color w:val="auto"/>
+          <w:sz w:val="22"/>
+          <w:szCs w:val="22"/>
+          <w:lang w:val="en-GB" w:eastAsia="en-GB"/>
+        </w:rPr>
+      </w:pPr>
+      <w:hyperlink w:anchor="_Toc487982619" w:history="1">
+        <w:r>
+          <w:rPr>
+            <w:rStyle w:val="Hyperlink"/>
+            <w:noProof/>
+          </w:rPr>
+          <w:t>Hình 3.3 Xây dựng bag of feature trong matlab</w:t>
+        </w:r>
+        <w:r>
+          <w:rPr>
+            <w:noProof/>
+            <w:webHidden/>
+          </w:rPr>
+          <w:tab/>
+        </w:r>
+        <w:r>
+          <w:rPr>
+            <w:noProof/>
+            <w:webHidden/>
+          </w:rPr>
+          <w:fldChar w:fldCharType="begin"/>
+        </w:r>
+        <w:r>
+          <w:rPr>
+            <w:noProof/>
+            <w:webHidden/>
+          </w:rPr>
+          <w:instrText xml:space="preserve"> PAGEREF _Toc487982619 \h </w:instrText>
+        </w:r>
+        <w:r>
+          <w:rPr>
+            <w:noProof/>
+            <w:webHidden/>
+          </w:rPr>
+        </w:r>
+        <w:r>
+          <w:rPr>
+            <w:noProof/>
+            <w:webHidden/>
+          </w:rPr>
+          <w:fldChar w:fldCharType="separate"/>
+        </w:r>
+        <w:r>
+          <w:rPr>
+            <w:noProof/>
+            <w:webHidden/>
+          </w:rPr>
+          <w:t>9</w:t>
+        </w:r>
+        <w:r>
+          <w:rPr>
+            <w:noProof/>
+            <w:webHidden/>
+          </w:rPr>
+          <w:fldChar w:fldCharType="end"/>
+        </w:r>
+      </w:hyperlink>
+    </w:p>
+    <w:p>
+      <w:pPr>
+        <w:pStyle w:val="TableofFigures"/>
+        <w:tabs>
+          <w:tab w:val="right" w:leader="dot" w:pos="8778"/>
+        </w:tabs>
+        <w:rPr>
+          <w:rFonts w:asciiTheme="minorHAnsi" w:eastAsiaTheme="minorEastAsia" w:hAnsiTheme="minorHAnsi" w:cstheme="minorBidi"/>
+          <w:noProof/>
+          <w:color w:val="auto"/>
+          <w:sz w:val="22"/>
+          <w:szCs w:val="22"/>
+          <w:lang w:val="en-GB" w:eastAsia="en-GB"/>
+        </w:rPr>
+      </w:pPr>
+      <w:hyperlink w:anchor="_Toc487982620" w:history="1">
+        <w:r>
+          <w:rPr>
+            <w:rStyle w:val="Hyperlink"/>
+            <w:noProof/>
+          </w:rPr>
+          <w:t>Hình 3.4 Bag Of Feature với các tham số mặc định</w:t>
+        </w:r>
+        <w:r>
+          <w:rPr>
+            <w:noProof/>
+            <w:webHidden/>
+          </w:rPr>
+          <w:tab/>
+        </w:r>
+        <w:r>
+          <w:rPr>
+            <w:noProof/>
+            <w:webHidden/>
+          </w:rPr>
+          <w:fldChar w:fldCharType="begin"/>
+        </w:r>
+        <w:r>
+          <w:rPr>
+            <w:noProof/>
+            <w:webHidden/>
+          </w:rPr>
+          <w:instrText xml:space="preserve"> PAGEREF _Toc487982620 \h </w:instrText>
+        </w:r>
+        <w:r>
+          <w:rPr>
+            <w:noProof/>
+            <w:webHidden/>
+          </w:rPr>
+        </w:r>
+        <w:r>
+          <w:rPr>
+            <w:noProof/>
+            <w:webHidden/>
+          </w:rPr>
+          <w:fldChar w:fldCharType="separate"/>
+        </w:r>
+        <w:r>
+          <w:rPr>
+            <w:noProof/>
+            <w:webHidden/>
+          </w:rPr>
+          <w:t>10</w:t>
+        </w:r>
+        <w:r>
+          <w:rPr>
+            <w:noProof/>
+            <w:webHidden/>
+          </w:rPr>
+          <w:fldChar w:fldCharType="end"/>
+        </w:r>
+      </w:hyperlink>
+    </w:p>
+    <w:p>
+      <w:pPr>
+        <w:pStyle w:val="TableofFigures"/>
+        <w:tabs>
+          <w:tab w:val="right" w:leader="dot" w:pos="8778"/>
+        </w:tabs>
+        <w:rPr>
+          <w:rFonts w:asciiTheme="minorHAnsi" w:eastAsiaTheme="minorEastAsia" w:hAnsiTheme="minorHAnsi" w:cstheme="minorBidi"/>
+          <w:noProof/>
+          <w:color w:val="auto"/>
+          <w:sz w:val="22"/>
+          <w:szCs w:val="22"/>
+          <w:lang w:val="en-GB" w:eastAsia="en-GB"/>
+        </w:rPr>
+      </w:pPr>
+      <w:hyperlink w:anchor="_Toc487982621" w:history="1">
+        <w:r>
+          <w:rPr>
+            <w:rStyle w:val="Hyperlink"/>
+            <w:noProof/>
+          </w:rPr>
+          <w:t>Hình 3.5 Bag of Feature với CustomExtractor</w:t>
+        </w:r>
+        <w:r>
+          <w:rPr>
+            <w:noProof/>
+            <w:webHidden/>
+          </w:rPr>
+          <w:tab/>
+        </w:r>
+        <w:r>
+          <w:rPr>
+            <w:noProof/>
+            <w:webHidden/>
+          </w:rPr>
+          <w:fldChar w:fldCharType="begin"/>
+        </w:r>
+        <w:r>
+          <w:rPr>
+            <w:noProof/>
+            <w:webHidden/>
+          </w:rPr>
+          <w:instrText xml:space="preserve"> PAGEREF _Toc487982621 \h </w:instrText>
+        </w:r>
+        <w:r>
+          <w:rPr>
+            <w:noProof/>
+            <w:webHidden/>
+          </w:rPr>
+        </w:r>
+        <w:r>
+          <w:rPr>
+            <w:noProof/>
+            <w:webHidden/>
+          </w:rPr>
+          <w:fldChar w:fldCharType="separate"/>
+        </w:r>
+        <w:r>
+          <w:rPr>
+            <w:noProof/>
+            <w:webHidden/>
+          </w:rPr>
+          <w:t>10</w:t>
+        </w:r>
+        <w:r>
+          <w:rPr>
+            <w:noProof/>
+            <w:webHidden/>
+          </w:rPr>
+          <w:fldChar w:fldCharType="end"/>
+        </w:r>
+      </w:hyperlink>
+    </w:p>
+    <w:p>
+      <w:pPr>
+        <w:pStyle w:val="TableofFigures"/>
+        <w:tabs>
+          <w:tab w:val="right" w:leader="dot" w:pos="8778"/>
+        </w:tabs>
+        <w:rPr>
+          <w:rFonts w:asciiTheme="minorHAnsi" w:eastAsiaTheme="minorEastAsia" w:hAnsiTheme="minorHAnsi" w:cstheme="minorBidi"/>
+          <w:noProof/>
+          <w:color w:val="auto"/>
+          <w:sz w:val="22"/>
+          <w:szCs w:val="22"/>
+          <w:lang w:val="en-GB" w:eastAsia="en-GB"/>
+        </w:rPr>
+      </w:pPr>
+      <w:hyperlink w:anchor="_Toc487982622" w:history="1">
+        <w:r>
+          <w:rPr>
+            <w:rStyle w:val="Hyperlink"/>
+            <w:noProof/>
+          </w:rPr>
+          <w:t xml:space="preserve">Hình 3.6 </w:t>
+        </w:r>
+        <w:r>
+          <w:rPr>
+            <w:rStyle w:val="Hyperlink"/>
+            <w:noProof/>
+          </w:rPr>
+          <w:t>á</w:t>
+        </w:r>
+        <w:r>
+          <w:rPr>
+            <w:rStyle w:val="Hyperlink"/>
+            <w:noProof/>
+          </w:rPr>
+          <w:t>p dụng tham số feature layer = ‘conv4’</w:t>
+        </w:r>
+        <w:r>
+          <w:rPr>
+            <w:noProof/>
+            <w:webHidden/>
+          </w:rPr>
+          <w:tab/>
+        </w:r>
+        <w:r>
+          <w:rPr>
+            <w:noProof/>
+            <w:webHidden/>
+          </w:rPr>
+          <w:fldChar w:fldCharType="begin"/>
+        </w:r>
+        <w:r>
+          <w:rPr>
+            <w:noProof/>
+            <w:webHidden/>
+          </w:rPr>
+          <w:instrText xml:space="preserve"> PAGEREF _Toc487982622 \h </w:instrText>
+        </w:r>
+        <w:r>
+          <w:rPr>
+            <w:noProof/>
+            <w:webHidden/>
+          </w:rPr>
+        </w:r>
+        <w:r>
+          <w:rPr>
+            <w:noProof/>
+            <w:webHidden/>
+          </w:rPr>
+          <w:fldChar w:fldCharType="separate"/>
+        </w:r>
+        <w:r>
+          <w:rPr>
+            <w:noProof/>
+            <w:webHidden/>
+          </w:rPr>
+          <w:t>11</w:t>
+        </w:r>
+        <w:r>
+          <w:rPr>
+            <w:noProof/>
+            <w:webHidden/>
+          </w:rPr>
+          <w:fldChar w:fldCharType="end"/>
+        </w:r>
+      </w:hyperlink>
+    </w:p>
+    <w:p>
+      <w:pPr>
+        <w:pStyle w:val="TableofFigures"/>
+        <w:tabs>
+          <w:tab w:val="right" w:leader="dot" w:pos="8778"/>
+        </w:tabs>
+        <w:rPr>
+          <w:rFonts w:asciiTheme="minorHAnsi" w:eastAsiaTheme="minorEastAsia" w:hAnsiTheme="minorHAnsi" w:cstheme="minorBidi"/>
+          <w:noProof/>
+          <w:color w:val="auto"/>
+          <w:sz w:val="22"/>
+          <w:szCs w:val="22"/>
+          <w:lang w:val="en-GB" w:eastAsia="en-GB"/>
+        </w:rPr>
+      </w:pPr>
+      <w:hyperlink w:anchor="_Toc487982623" w:history="1">
+        <w:r>
+          <w:rPr>
+            <w:rStyle w:val="Hyperlink"/>
+            <w:noProof/>
+          </w:rPr>
+          <w:t>Hình 3.6 áp dụng feature layer = ‘fc8’</w:t>
+        </w:r>
+        <w:r>
+          <w:rPr>
+            <w:noProof/>
+            <w:webHidden/>
+          </w:rPr>
+          <w:tab/>
+        </w:r>
+        <w:r>
+          <w:rPr>
+            <w:noProof/>
+            <w:webHidden/>
+          </w:rPr>
+          <w:fldChar w:fldCharType="begin"/>
+        </w:r>
+        <w:r>
+          <w:rPr>
+            <w:noProof/>
+            <w:webHidden/>
+          </w:rPr>
+          <w:instrText xml:space="preserve"> PAGEREF _Toc487982623 \h </w:instrText>
+        </w:r>
+        <w:r>
+          <w:rPr>
+            <w:noProof/>
+            <w:webHidden/>
+          </w:rPr>
+        </w:r>
+        <w:r>
+          <w:rPr>
+            <w:noProof/>
+            <w:webHidden/>
+          </w:rPr>
+          <w:fldChar w:fldCharType="separate"/>
+        </w:r>
+        <w:r>
+          <w:rPr>
+            <w:noProof/>
+            <w:webHidden/>
+          </w:rPr>
+          <w:t>11</w:t>
+        </w:r>
+        <w:r>
+          <w:rPr>
+            <w:noProof/>
+            <w:webHidden/>
+          </w:rPr>
+          <w:fldChar w:fldCharType="end"/>
+        </w:r>
+      </w:hyperlink>
+    </w:p>
+    <w:p>
+      <w:pPr>
+        <w:pStyle w:val="TableofFigures"/>
+        <w:tabs>
+          <w:tab w:val="right" w:leader="dot" w:pos="8778"/>
+        </w:tabs>
+        <w:rPr>
+          <w:rFonts w:asciiTheme="minorHAnsi" w:eastAsiaTheme="minorEastAsia" w:hAnsiTheme="minorHAnsi" w:cstheme="minorBidi"/>
+          <w:noProof/>
+          <w:color w:val="auto"/>
+          <w:sz w:val="22"/>
+          <w:szCs w:val="22"/>
+          <w:lang w:val="en-GB" w:eastAsia="en-GB"/>
+        </w:rPr>
+      </w:pPr>
+      <w:hyperlink w:anchor="_Toc487982624" w:history="1">
+        <w:r>
+          <w:rPr>
+            <w:rStyle w:val="Hyperlink"/>
+            <w:noProof/>
+          </w:rPr>
+          <w:t>Hình 3.6 áp dụng feature layer = ‘fc7’</w:t>
+        </w:r>
+        <w:r>
+          <w:rPr>
+            <w:noProof/>
+            <w:webHidden/>
+          </w:rPr>
+          <w:tab/>
+        </w:r>
+        <w:r>
+          <w:rPr>
+            <w:noProof/>
+            <w:webHidden/>
+          </w:rPr>
+          <w:fldChar w:fldCharType="begin"/>
+        </w:r>
+        <w:r>
+          <w:rPr>
+            <w:noProof/>
+            <w:webHidden/>
+          </w:rPr>
+          <w:instrText xml:space="preserve"> PAGEREF _Toc487982624 \h </w:instrText>
+        </w:r>
+        <w:r>
+          <w:rPr>
+            <w:noProof/>
+            <w:webHidden/>
+          </w:rPr>
+        </w:r>
+        <w:r>
+          <w:rPr>
+            <w:noProof/>
+            <w:webHidden/>
+          </w:rPr>
+          <w:fldChar w:fldCharType="separate"/>
+        </w:r>
+        <w:r>
+          <w:rPr>
+            <w:noProof/>
+            <w:webHidden/>
+          </w:rPr>
+          <w:t>11</w:t>
         </w:r>
         <w:r>
           <w:rPr>
@@ -3790,7 +4308,7 @@
           <w:bCs/>
         </w:rPr>
       </w:pPr>
-      <w:bookmarkStart w:id="15" w:name="_Toc487896499"/>
+      <w:bookmarkStart w:id="15" w:name="_Toc487982613"/>
       <w:r>
         <w:rPr>
           <w:b/>
@@ -4072,7 +4590,7 @@
           <w:bCs/>
         </w:rPr>
       </w:pPr>
-      <w:bookmarkStart w:id="17" w:name="_Toc487896500"/>
+      <w:bookmarkStart w:id="17" w:name="_Toc487982614"/>
       <w:r>
         <w:rPr>
           <w:b/>
@@ -4642,19 +5160,6 @@
           <w:szCs w:val="26"/>
         </w:rPr>
       </w:pPr>
-      <w:bookmarkStart w:id="21" w:name="_GoBack"/>
-      <w:bookmarkEnd w:id="21"/>
-    </w:p>
-    <w:p>
-      <w:pPr>
-        <w:widowControl/>
-        <w:spacing w:after="160" w:line="259" w:lineRule="auto"/>
-        <w:ind w:firstLine="720"/>
-        <w:jc w:val="both"/>
-        <w:rPr>
-          <w:szCs w:val="26"/>
-        </w:rPr>
-      </w:pPr>
       <w:r>
         <w:rPr>
           <w:szCs w:val="26"/>
@@ -4699,7 +5204,7 @@
           <w:szCs w:val="26"/>
         </w:rPr>
       </w:pPr>
-      <w:bookmarkStart w:id="22" w:name="_Toc487917837"/>
+      <w:bookmarkStart w:id="21" w:name="_Toc487917837"/>
       <w:r>
         <w:rPr>
           <w:rFonts w:ascii="Times New Roman" w:hAnsi="Times New Roman"/>
@@ -4708,7 +5213,7 @@
         </w:rPr>
         <w:t>Kết quả nhận xét</w:t>
       </w:r>
-      <w:bookmarkEnd w:id="22"/>
+      <w:bookmarkEnd w:id="21"/>
     </w:p>
     <w:p>
       <w:pPr>
@@ -4785,7 +5290,7 @@
           <w:b/>
         </w:rPr>
       </w:pPr>
-      <w:bookmarkStart w:id="23" w:name="_Toc487896501"/>
+      <w:bookmarkStart w:id="22" w:name="_Toc487982615"/>
       <w:r>
         <w:rPr>
           <w:b/>
@@ -4816,7 +5321,7 @@
         </w:rPr>
         <w:t xml:space="preserve"> Cell size = [4  4]</w:t>
       </w:r>
-      <w:bookmarkEnd w:id="23"/>
+      <w:bookmarkEnd w:id="22"/>
       <w:r>
         <w:rPr>
           <w:b/>
@@ -4908,7 +5413,7 @@
           <w:bCs/>
         </w:rPr>
       </w:pPr>
-      <w:bookmarkStart w:id="24" w:name="_Toc487896502"/>
+      <w:bookmarkStart w:id="23" w:name="_Toc487982616"/>
       <w:r>
         <w:rPr>
           <w:b/>
@@ -4923,7 +5428,7 @@
         </w:rPr>
         <w:t>2.2 Cell size =[8 8]</w:t>
       </w:r>
-      <w:bookmarkEnd w:id="24"/>
+      <w:bookmarkEnd w:id="23"/>
     </w:p>
     <w:p>
       <w:pPr>
@@ -4938,7 +5443,7 @@
           <w:szCs w:val="26"/>
         </w:rPr>
       </w:pPr>
-      <w:bookmarkStart w:id="25" w:name="_Toc487917838"/>
+      <w:bookmarkStart w:id="24" w:name="_Toc487917838"/>
       <w:r>
         <w:rPr>
           <w:rFonts w:ascii="Times New Roman" w:hAnsi="Times New Roman"/>
@@ -4947,7 +5452,7 @@
         </w:rPr>
         <w:t>Phương pháp 2: Bag Of Word</w:t>
       </w:r>
-      <w:bookmarkEnd w:id="25"/>
+      <w:bookmarkEnd w:id="24"/>
     </w:p>
     <w:p>
       <w:pPr>
@@ -5037,7 +5542,7 @@
       <w:pPr>
         <w:jc w:val="right"/>
       </w:pPr>
-      <w:bookmarkStart w:id="26" w:name="_Toc487896177"/>
+      <w:bookmarkStart w:id="25" w:name="_Toc487896177"/>
       <w:r>
         <w:rPr>
           <w:noProof/>
@@ -5094,7 +5599,7 @@
           </wp:inline>
         </w:drawing>
       </w:r>
-      <w:bookmarkEnd w:id="26"/>
+      <w:bookmarkEnd w:id="25"/>
     </w:p>
     <w:p>
       <w:pPr>
@@ -5104,7 +5609,7 @@
           <w:bCs/>
         </w:rPr>
       </w:pPr>
-      <w:bookmarkStart w:id="27" w:name="_Toc487896503"/>
+      <w:bookmarkStart w:id="26" w:name="_Toc487982617"/>
       <w:r>
         <w:rPr>
           <w:b/>
@@ -5112,7 +5617,7 @@
         </w:rPr>
         <w:t>Hình 3.1 Bag of visual words.</w:t>
       </w:r>
-      <w:bookmarkEnd w:id="27"/>
+      <w:bookmarkEnd w:id="26"/>
     </w:p>
     <w:p>
       <w:pPr>
@@ -5127,116 +5632,34 @@
           <w:szCs w:val="26"/>
         </w:rPr>
       </w:pPr>
-      <w:bookmarkStart w:id="28" w:name="_Toc487917839"/>
+      <w:bookmarkStart w:id="27" w:name="_Toc487917839"/>
       <w:r>
         <w:rPr>
           <w:rFonts w:ascii="Times New Roman" w:hAnsi="Times New Roman"/>
           <w:sz w:val="26"/>
           <w:szCs w:val="26"/>
         </w:rPr>
+        <w:lastRenderedPageBreak/>
         <w:t>Các bước thực hiện:</w:t>
       </w:r>
-      <w:bookmarkEnd w:id="28"/>
-    </w:p>
-    <w:p>
-      <w:pPr>
-        <w:pStyle w:val="Heading2"/>
-        <w:numPr>
-          <w:ilvl w:val="1"/>
-          <w:numId w:val="26"/>
-        </w:numPr>
-        <w:rPr>
-          <w:rFonts w:ascii="Times New Roman" w:hAnsi="Times New Roman"/>
-          <w:sz w:val="26"/>
-          <w:szCs w:val="26"/>
-        </w:rPr>
-      </w:pPr>
-      <w:bookmarkStart w:id="29" w:name="_Toc487917840"/>
-      <w:r>
-        <w:rPr>
-          <w:rFonts w:ascii="Times New Roman" w:hAnsi="Times New Roman"/>
-          <w:sz w:val="26"/>
-          <w:szCs w:val="26"/>
-        </w:rPr>
-        <w:t>Kết quả nhận xét</w:t>
-      </w:r>
-      <w:bookmarkEnd w:id="29"/>
-      <w:r>
-        <w:rPr>
-          <w:rFonts w:ascii="Times New Roman" w:hAnsi="Times New Roman"/>
-          <w:sz w:val="26"/>
-          <w:szCs w:val="26"/>
-        </w:rPr>
-        <w:t>:</w:t>
-      </w:r>
-    </w:p>
-    <w:p>
-      <w:pPr>
-        <w:widowControl/>
-        <w:spacing w:after="160" w:line="259" w:lineRule="auto"/>
-        <w:ind w:firstLine="720"/>
-        <w:jc w:val="both"/>
-        <w:rPr>
-          <w:szCs w:val="26"/>
-        </w:rPr>
-      </w:pPr>
-      <w:r>
-        <w:rPr>
-          <w:szCs w:val="26"/>
-        </w:rPr>
-        <w:t xml:space="preserve">Áp dụng tham số: </w:t>
-      </w:r>
-      <w:r>
-        <w:rPr>
-          <w:szCs w:val="26"/>
-        </w:rPr>
-        <w:t>f</w:t>
-      </w:r>
-      <w:r>
-        <w:rPr>
-          <w:szCs w:val="26"/>
-        </w:rPr>
-        <w:t xml:space="preserve">eature </w:t>
-      </w:r>
-      <w:r>
-        <w:rPr>
-          <w:szCs w:val="26"/>
-        </w:rPr>
-        <w:t>layer</w:t>
-      </w:r>
-      <w:r>
-        <w:rPr>
-          <w:szCs w:val="26"/>
-        </w:rPr>
-        <w:t>= ‘</w:t>
-      </w:r>
-      <w:r>
-        <w:rPr>
-          <w:szCs w:val="26"/>
-        </w:rPr>
-        <w:t>conv4</w:t>
-      </w:r>
-      <w:r>
-        <w:rPr>
-          <w:szCs w:val="26"/>
-        </w:rPr>
-        <w:t>’</w:t>
-      </w:r>
-    </w:p>
-    <w:p>
-      <w:pPr>
-        <w:pStyle w:val="image"/>
+      <w:bookmarkEnd w:id="27"/>
+    </w:p>
+    <w:p>
+      <w:pPr>
+        <w:jc w:val="center"/>
+        <w:rPr>
+          <w:szCs w:val="26"/>
+        </w:rPr>
       </w:pPr>
       <w:r>
         <w:rPr>
           <w:noProof/>
         </w:rPr>
-        <w:lastRenderedPageBreak/>
         <w:drawing>
-          <wp:inline distT="0" distB="0" distL="0" distR="0" wp14:anchorId="174EADC3" wp14:editId="3472054A">
-            <wp:extent cx="4733925" cy="1085850"/>
-            <wp:effectExtent l="0" t="0" r="9525" b="0"/>
-            <wp:docPr id="7" name="Picture 7"/>
+          <wp:inline distT="0" distB="0" distL="0" distR="0">
+            <wp:extent cx="4648200" cy="1571625"/>
+            <wp:effectExtent l="0" t="0" r="0" b="0"/>
+            <wp:docPr id="15" name="Picture 15" descr="https://www.mathworks.com/help/vision/ug/bagoffeatures_visualwordsoverview.png"/>
             <wp:cNvGraphicFramePr>
               <a:graphicFrameLocks xmlns:a="http://schemas.openxmlformats.org/drawingml/2006/main" noChangeAspect="1"/>
             </wp:cNvGraphicFramePr>
@@ -5244,23 +5667,36 @@
               <a:graphicData uri="http://schemas.openxmlformats.org/drawingml/2006/picture">
                 <pic:pic xmlns:pic="http://schemas.openxmlformats.org/drawingml/2006/picture">
                   <pic:nvPicPr>
-                    <pic:cNvPr id="1" name=""/>
-                    <pic:cNvPicPr/>
+                    <pic:cNvPr id="0" name="Picture 1" descr="https://www.mathworks.com/help/vision/ug/bagoffeatures_visualwordsoverview.png"/>
+                    <pic:cNvPicPr>
+                      <a:picLocks noChangeAspect="1" noChangeArrowheads="1"/>
+                    </pic:cNvPicPr>
                   </pic:nvPicPr>
                   <pic:blipFill>
-                    <a:blip r:embed="rId18"/>
+                    <a:blip r:embed="rId18">
+                      <a:extLst>
+                        <a:ext uri="{28A0092B-C50C-407E-A947-70E740481C1C}">
+                          <a14:useLocalDpi xmlns:a14="http://schemas.microsoft.com/office/drawing/2010/main" val="0"/>
+                        </a:ext>
+                      </a:extLst>
+                    </a:blip>
+                    <a:srcRect/>
                     <a:stretch>
                       <a:fillRect/>
                     </a:stretch>
                   </pic:blipFill>
-                  <pic:spPr>
+                  <pic:spPr bwMode="auto">
                     <a:xfrm>
                       <a:off x="0" y="0"/>
-                      <a:ext cx="4733925" cy="1085850"/>
+                      <a:ext cx="4648200" cy="1571625"/>
                     </a:xfrm>
                     <a:prstGeom prst="rect">
                       <a:avLst/>
                     </a:prstGeom>
+                    <a:noFill/>
+                    <a:ln>
+                      <a:noFill/>
+                    </a:ln>
                   </pic:spPr>
                 </pic:pic>
               </a:graphicData>
@@ -5271,43 +5707,76 @@
     </w:p>
     <w:p>
       <w:pPr>
+        <w:pStyle w:val="image"/>
+        <w:rPr>
+          <w:b/>
+        </w:rPr>
+      </w:pPr>
+      <w:bookmarkStart w:id="28" w:name="_Toc487982618"/>
+      <w:r>
+        <w:rPr>
+          <w:b/>
+        </w:rPr>
+        <w:t>Hình 3.2 Quá trình xây dựng bag of word</w:t>
+      </w:r>
+      <w:bookmarkEnd w:id="28"/>
+    </w:p>
+    <w:p>
+      <w:pPr>
         <w:widowControl/>
         <w:spacing w:after="160" w:line="259" w:lineRule="auto"/>
         <w:ind w:firstLine="720"/>
         <w:jc w:val="both"/>
         <w:rPr>
-          <w:szCs w:val="26"/>
-        </w:rPr>
-      </w:pPr>
-      <w:r>
-        <w:rPr>
-          <w:szCs w:val="26"/>
-        </w:rPr>
-        <w:t xml:space="preserve">Áp dụng tham số: </w:t>
-      </w:r>
-      <w:r>
-        <w:rPr>
-          <w:szCs w:val="26"/>
-        </w:rPr>
-        <w:t>f</w:t>
-      </w:r>
-      <w:r>
-        <w:rPr>
-          <w:szCs w:val="26"/>
-        </w:rPr>
-        <w:t>eature</w:t>
-      </w:r>
-      <w:r>
-        <w:rPr>
-          <w:szCs w:val="26"/>
-        </w:rPr>
-        <w:t xml:space="preserve"> layer</w:t>
-      </w:r>
-      <w:r>
-        <w:rPr>
-          <w:szCs w:val="26"/>
-        </w:rPr>
-        <w:t xml:space="preserve"> = ‘fc8’</w:t>
+          <w:color w:val="auto"/>
+          <w:szCs w:val="26"/>
+        </w:rPr>
+      </w:pPr>
+      <w:r>
+        <w:rPr>
+          <w:szCs w:val="26"/>
+        </w:rPr>
+        <w:t>Bước 1: Chuẩn bị dữ liệu train</w:t>
+      </w:r>
+      <w:r>
+        <w:rPr>
+          <w:szCs w:val="26"/>
+        </w:rPr>
+        <w:t xml:space="preserve"> và test</w:t>
+      </w:r>
+      <w:r>
+        <w:rPr>
+          <w:szCs w:val="26"/>
+        </w:rPr>
+        <w:t xml:space="preserve">, sử dụng hàm </w:t>
+      </w:r>
+      <w:r>
+        <w:rPr>
+          <w:color w:val="0070C0"/>
+          <w:szCs w:val="26"/>
+        </w:rPr>
+        <w:t>imageDatastore</w:t>
+      </w:r>
+      <w:r>
+        <w:rPr>
+          <w:color w:val="0070C0"/>
+          <w:szCs w:val="26"/>
+        </w:rPr>
+        <w:t xml:space="preserve"> </w:t>
+      </w:r>
+      <w:r>
+        <w:rPr>
+          <w:color w:val="auto"/>
+          <w:szCs w:val="26"/>
+        </w:rPr>
+        <w:t>để quản lý dữ liệu là gồm các ảnh</w:t>
+      </w:r>
+      <w:r>
+        <w:rPr>
+          <w:color w:val="auto"/>
+          <w:szCs w:val="26"/>
+        </w:rPr>
+        <w:t>.</w:t>
       </w:r>
     </w:p>
     <w:p>
@@ -5317,6 +5786,117 @@
         <w:ind w:firstLine="720"/>
         <w:jc w:val="both"/>
         <w:rPr>
+          <w:color w:val="auto"/>
+          <w:szCs w:val="26"/>
+        </w:rPr>
+      </w:pPr>
+      <w:r>
+        <w:rPr>
+          <w:color w:val="auto"/>
+          <w:szCs w:val="26"/>
+        </w:rPr>
+        <w:t xml:space="preserve">Bước 2: </w:t>
+      </w:r>
+      <w:r>
+        <w:rPr>
+          <w:color w:val="auto"/>
+          <w:szCs w:val="26"/>
+        </w:rPr>
+        <w:t xml:space="preserve">Xây dựng Bag Of Word, ta dùng hàm </w:t>
+      </w:r>
+      <w:r>
+        <w:rPr>
+          <w:color w:val="0070C0"/>
+          <w:szCs w:val="26"/>
+        </w:rPr>
+        <w:t>bagOfFeatures</w:t>
+      </w:r>
+      <w:r>
+        <w:rPr>
+          <w:color w:val="auto"/>
+          <w:szCs w:val="26"/>
+        </w:rPr>
+        <w:t xml:space="preserve"> trong matlab (matlab 2017a)</w:t>
+      </w:r>
+      <w:r>
+        <w:rPr>
+          <w:color w:val="auto"/>
+          <w:szCs w:val="26"/>
+        </w:rPr>
+        <w:t>.</w:t>
+      </w:r>
+      <w:r>
+        <w:rPr>
+          <w:color w:val="auto"/>
+          <w:szCs w:val="26"/>
+        </w:rPr>
+        <w:t xml:space="preserve"> Trong hàm  bagOfFeatures thì sẽ gồm các xử lý:</w:t>
+      </w:r>
+    </w:p>
+    <w:p>
+      <w:pPr>
+        <w:widowControl/>
+        <w:spacing w:after="160" w:line="259" w:lineRule="auto"/>
+        <w:ind w:firstLine="720"/>
+        <w:jc w:val="both"/>
+        <w:rPr>
+          <w:color w:val="auto"/>
+          <w:szCs w:val="26"/>
+        </w:rPr>
+      </w:pPr>
+      <w:r>
+        <w:rPr>
+          <w:color w:val="auto"/>
+          <w:szCs w:val="26"/>
+        </w:rPr>
+        <w:t xml:space="preserve">- </w:t>
+      </w:r>
+      <w:r>
+        <w:rPr>
+          <w:color w:val="auto"/>
+          <w:szCs w:val="26"/>
+        </w:rPr>
+        <w:t>Trích xuất các đặc trưng SURF từ tập dữ liệu train.</w:t>
+      </w:r>
+    </w:p>
+    <w:p>
+      <w:pPr>
+        <w:widowControl/>
+        <w:spacing w:after="160" w:line="259" w:lineRule="auto"/>
+        <w:ind w:firstLine="720"/>
+        <w:jc w:val="both"/>
+        <w:rPr>
+          <w:color w:val="auto"/>
+          <w:szCs w:val="26"/>
+        </w:rPr>
+      </w:pPr>
+      <w:r>
+        <w:rPr>
+          <w:color w:val="auto"/>
+          <w:szCs w:val="26"/>
+        </w:rPr>
+        <w:t>- Dùng thuật giải gom cụm (clustering) như là K-Means trên tập hợp vector local feature</w:t>
+      </w:r>
+      <w:r>
+        <w:rPr>
+          <w:color w:val="auto"/>
+          <w:szCs w:val="26"/>
+        </w:rPr>
+        <w:t xml:space="preserve"> </w:t>
+      </w:r>
+      <w:r>
+        <w:rPr>
+          <w:color w:val="auto"/>
+          <w:szCs w:val="26"/>
+        </w:rPr>
+        <w:t>thành các cụm riêng biệt, mỗi cụm là một feature hay visual word.</w:t>
+      </w:r>
+    </w:p>
+    <w:p>
+      <w:pPr>
+        <w:jc w:val="center"/>
+        <w:rPr>
+          <w:color w:val="auto"/>
           <w:szCs w:val="26"/>
         </w:rPr>
       </w:pPr>
@@ -5325,10 +5905,10 @@
           <w:noProof/>
         </w:rPr>
         <w:drawing>
-          <wp:inline distT="0" distB="0" distL="0" distR="0" wp14:anchorId="7EC7A7EF" wp14:editId="436A1B0C">
-            <wp:extent cx="4743450" cy="1123950"/>
+          <wp:inline distT="0" distB="0" distL="0" distR="0" wp14:anchorId="0DAEE58E" wp14:editId="09A921A6">
+            <wp:extent cx="5038725" cy="3067685"/>
             <wp:effectExtent l="0" t="0" r="0" b="0"/>
-            <wp:docPr id="9" name="Picture 9"/>
+            <wp:docPr id="14" name="Picture 14"/>
             <wp:cNvGraphicFramePr>
               <a:graphicFrameLocks xmlns:a="http://schemas.openxmlformats.org/drawingml/2006/main" noChangeAspect="1"/>
             </wp:cNvGraphicFramePr>
@@ -5348,7 +5928,7 @@
                   <pic:spPr>
                     <a:xfrm>
                       <a:off x="0" y="0"/>
-                      <a:ext cx="4743450" cy="1123950"/>
+                      <a:ext cx="5038725" cy="3067685"/>
                     </a:xfrm>
                     <a:prstGeom prst="rect">
                       <a:avLst/>
@@ -5363,25 +5943,45 @@
     </w:p>
     <w:p>
       <w:pPr>
+        <w:pStyle w:val="image"/>
+      </w:pPr>
+      <w:bookmarkStart w:id="29" w:name="_Toc487982619"/>
+      <w:r>
+        <w:t>Hình 3.3 Xây dựng bag of feature trong matlab</w:t>
+      </w:r>
+      <w:bookmarkEnd w:id="29"/>
+    </w:p>
+    <w:p>
+      <w:pPr>
         <w:widowControl/>
         <w:spacing w:after="160" w:line="259" w:lineRule="auto"/>
         <w:ind w:firstLine="720"/>
         <w:jc w:val="both"/>
         <w:rPr>
-          <w:szCs w:val="26"/>
-        </w:rPr>
-      </w:pPr>
-      <w:r>
-        <w:rPr>
-          <w:szCs w:val="26"/>
-        </w:rPr>
-        <w:t>Áp dụng tham số</w:t>
-      </w:r>
-      <w:r>
-        <w:rPr>
-          <w:szCs w:val="26"/>
-        </w:rPr>
-        <w:t xml:space="preserve"> feature layer = ‘fc7’</w:t>
+          <w:color w:val="auto"/>
+          <w:szCs w:val="26"/>
+        </w:rPr>
+      </w:pPr>
+      <w:r>
+        <w:rPr>
+          <w:color w:val="auto"/>
+          <w:szCs w:val="26"/>
+        </w:rPr>
+        <w:t xml:space="preserve">Bước 3: Dùng </w:t>
+      </w:r>
+      <w:r>
+        <w:rPr>
+          <w:color w:val="auto"/>
+          <w:szCs w:val="26"/>
+        </w:rPr>
+        <w:t>trainImageCategoryClassifier</w:t>
+      </w:r>
+      <w:r>
+        <w:rPr>
+          <w:color w:val="auto"/>
+          <w:szCs w:val="26"/>
+        </w:rPr>
+        <w:t xml:space="preserve"> để trả về một image classifier.</w:t>
       </w:r>
     </w:p>
     <w:p>
@@ -5391,6 +5991,108 @@
         <w:ind w:firstLine="720"/>
         <w:jc w:val="both"/>
         <w:rPr>
+          <w:color w:val="auto"/>
+          <w:szCs w:val="26"/>
+        </w:rPr>
+      </w:pPr>
+      <w:r>
+        <w:rPr>
+          <w:color w:val="auto"/>
+          <w:szCs w:val="26"/>
+        </w:rPr>
+        <w:t>Bước 4: Hiển thị kết quả, dùng hàm evaluate trong matlab.</w:t>
+      </w:r>
+    </w:p>
+    <w:p>
+      <w:pPr>
+        <w:pStyle w:val="Heading2"/>
+        <w:numPr>
+          <w:ilvl w:val="1"/>
+          <w:numId w:val="26"/>
+        </w:numPr>
+        <w:rPr>
+          <w:rFonts w:ascii="Times New Roman" w:hAnsi="Times New Roman"/>
+          <w:sz w:val="26"/>
+          <w:szCs w:val="26"/>
+        </w:rPr>
+      </w:pPr>
+      <w:bookmarkStart w:id="30" w:name="_Toc487917840"/>
+      <w:r>
+        <w:rPr>
+          <w:rFonts w:ascii="Times New Roman" w:hAnsi="Times New Roman"/>
+          <w:sz w:val="26"/>
+          <w:szCs w:val="26"/>
+        </w:rPr>
+        <w:lastRenderedPageBreak/>
+        <w:t>Kết quả nhận xét</w:t>
+      </w:r>
+      <w:bookmarkEnd w:id="30"/>
+      <w:r>
+        <w:rPr>
+          <w:rFonts w:ascii="Times New Roman" w:hAnsi="Times New Roman"/>
+          <w:sz w:val="26"/>
+          <w:szCs w:val="26"/>
+        </w:rPr>
+        <w:t>:</w:t>
+      </w:r>
+    </w:p>
+    <w:p>
+      <w:pPr>
+        <w:widowControl/>
+        <w:spacing w:after="160" w:line="259" w:lineRule="auto"/>
+        <w:ind w:firstLine="720"/>
+        <w:jc w:val="both"/>
+        <w:rPr>
+          <w:szCs w:val="26"/>
+        </w:rPr>
+      </w:pPr>
+      <w:r>
+        <w:rPr>
+          <w:szCs w:val="26"/>
+        </w:rPr>
+        <w:t xml:space="preserve">Các tham số mặc định: </w:t>
+      </w:r>
+      <w:r>
+        <w:rPr>
+          <w:szCs w:val="26"/>
+        </w:rPr>
+        <w:t>VocabularySize = 500 ,</w:t>
+      </w:r>
+      <w:r>
+        <w:rPr>
+          <w:szCs w:val="26"/>
+        </w:rPr>
+        <w:t>GridStep = [8 8]</w:t>
+      </w:r>
+      <w:r>
+        <w:rPr>
+          <w:szCs w:val="26"/>
+        </w:rPr>
+        <w:t>, BlockWidth</w:t>
+      </w:r>
+      <w:r>
+        <w:rPr>
+          <w:szCs w:val="26"/>
+        </w:rPr>
+        <w:t xml:space="preserve"> – Patch size to extract SURFT descriptor</w:t>
+      </w:r>
+      <w:r>
+        <w:rPr>
+          <w:szCs w:val="26"/>
+        </w:rPr>
+        <w:t xml:space="preserve"> = [32 64 96 128]</w:t>
+      </w:r>
+      <w:r>
+        <w:rPr>
+          <w:szCs w:val="26"/>
+        </w:rPr>
+        <w:t>.</w:t>
+      </w:r>
+    </w:p>
+    <w:p>
+      <w:pPr>
+        <w:jc w:val="center"/>
+        <w:rPr>
           <w:szCs w:val="26"/>
         </w:rPr>
       </w:pPr>
@@ -5399,10 +6101,10 @@
           <w:noProof/>
         </w:rPr>
         <w:drawing>
-          <wp:inline distT="0" distB="0" distL="0" distR="0" wp14:anchorId="54242012" wp14:editId="2945193C">
-            <wp:extent cx="4791075" cy="1209675"/>
+          <wp:inline distT="0" distB="0" distL="0" distR="0" wp14:anchorId="16B22CF3" wp14:editId="051EC95B">
+            <wp:extent cx="3724275" cy="2124075"/>
             <wp:effectExtent l="0" t="0" r="9525" b="9525"/>
-            <wp:docPr id="10" name="Picture 10"/>
+            <wp:docPr id="13" name="Picture 13"/>
             <wp:cNvGraphicFramePr>
               <a:graphicFrameLocks xmlns:a="http://schemas.openxmlformats.org/drawingml/2006/main" noChangeAspect="1"/>
             </wp:cNvGraphicFramePr>
@@ -5422,6 +6124,790 @@
                   <pic:spPr>
                     <a:xfrm>
                       <a:off x="0" y="0"/>
+                      <a:ext cx="3724275" cy="2124075"/>
+                    </a:xfrm>
+                    <a:prstGeom prst="rect">
+                      <a:avLst/>
+                    </a:prstGeom>
+                  </pic:spPr>
+                </pic:pic>
+              </a:graphicData>
+            </a:graphic>
+          </wp:inline>
+        </w:drawing>
+      </w:r>
+    </w:p>
+    <w:p>
+      <w:pPr>
+        <w:pStyle w:val="image"/>
+      </w:pPr>
+      <w:bookmarkStart w:id="31" w:name="_Toc487982620"/>
+      <w:r>
+        <w:t xml:space="preserve">Hình </w:t>
+      </w:r>
+      <w:r>
+        <w:t>3.4 Bag Of Feature với các tham số mặc định</w:t>
+      </w:r>
+      <w:bookmarkEnd w:id="31"/>
+    </w:p>
+    <w:p>
+      <w:r>
+        <w:t xml:space="preserve">Áp dụng </w:t>
+      </w:r>
+      <w:r>
+        <w:t>CustomExtractor</w:t>
+      </w:r>
+      <w:r>
+        <w:t>:</w:t>
+      </w:r>
+      <w:r>
+        <w:t xml:space="preserve"> </w:t>
+      </w:r>
+      <w:r>
+        <w:t>CustomExtractor</w:t>
+      </w:r>
+      <w:r>
+        <w:t xml:space="preserve"> = </w:t>
+      </w:r>
+      <w:r>
+        <w:t>exampleBagOfFeaturesExtractor</w:t>
+      </w:r>
+      <w:r>
+        <w:t xml:space="preserve"> – </w:t>
+      </w:r>
+      <w:r>
+        <w:t>là một hàm có sẵn trong</w:t>
+      </w:r>
+      <w:r>
+        <w:t xml:space="preserve"> MATLAB</w:t>
+      </w:r>
+      <w:r>
+        <w:t xml:space="preserve">, thu được </w:t>
+      </w:r>
+      <w:r>
+        <w:rPr>
+          <w:b/>
+        </w:rPr>
+        <w:t>8393180</w:t>
+      </w:r>
+      <w:r>
+        <w:t xml:space="preserve"> feature.</w:t>
+      </w:r>
+    </w:p>
+    <w:p>
+      <w:pPr>
+        <w:rPr>
+          <w:i/>
+          <w:sz w:val="22"/>
+        </w:rPr>
+      </w:pPr>
+      <w:r>
+        <w:rPr>
+          <w:i/>
+          <w:sz w:val="22"/>
+        </w:rPr>
+        <w:tab/>
+      </w:r>
+      <w:r>
+        <w:rPr>
+          <w:i/>
+          <w:sz w:val="22"/>
+        </w:rPr>
+        <w:t>extractorFcn = @exampleBagOfFeaturesExtractor;</w:t>
+      </w:r>
+    </w:p>
+    <w:p>
+      <w:pPr>
+        <w:rPr>
+          <w:i/>
+          <w:sz w:val="22"/>
+        </w:rPr>
+      </w:pPr>
+      <w:r>
+        <w:rPr>
+          <w:i/>
+          <w:sz w:val="22"/>
+        </w:rPr>
+        <w:tab/>
+      </w:r>
+      <w:r>
+        <w:rPr>
+          <w:i/>
+          <w:sz w:val="22"/>
+        </w:rPr>
+        <w:t>bag = bagOfFeatures(imgSets,'CustomExtractor',extractorFcn)</w:t>
+      </w:r>
+    </w:p>
+    <w:p>
+      <w:pPr>
+        <w:jc w:val="center"/>
+        <w:rPr>
+          <w:i/>
+          <w:sz w:val="22"/>
+        </w:rPr>
+      </w:pPr>
+      <w:r>
+        <w:rPr>
+          <w:noProof/>
+        </w:rPr>
+        <w:drawing>
+          <wp:inline distT="0" distB="0" distL="0" distR="0" wp14:anchorId="45BC3497" wp14:editId="77447A8F">
+            <wp:extent cx="3819525" cy="1952625"/>
+            <wp:effectExtent l="0" t="0" r="9525" b="9525"/>
+            <wp:docPr id="16" name="Picture 16"/>
+            <wp:cNvGraphicFramePr>
+              <a:graphicFrameLocks xmlns:a="http://schemas.openxmlformats.org/drawingml/2006/main" noChangeAspect="1"/>
+            </wp:cNvGraphicFramePr>
+            <a:graphic xmlns:a="http://schemas.openxmlformats.org/drawingml/2006/main">
+              <a:graphicData uri="http://schemas.openxmlformats.org/drawingml/2006/picture">
+                <pic:pic xmlns:pic="http://schemas.openxmlformats.org/drawingml/2006/picture">
+                  <pic:nvPicPr>
+                    <pic:cNvPr id="1" name=""/>
+                    <pic:cNvPicPr/>
+                  </pic:nvPicPr>
+                  <pic:blipFill>
+                    <a:blip r:embed="rId21"/>
+                    <a:stretch>
+                      <a:fillRect/>
+                    </a:stretch>
+                  </pic:blipFill>
+                  <pic:spPr>
+                    <a:xfrm>
+                      <a:off x="0" y="0"/>
+                      <a:ext cx="3819525" cy="1952625"/>
+                    </a:xfrm>
+                    <a:prstGeom prst="rect">
+                      <a:avLst/>
+                    </a:prstGeom>
+                  </pic:spPr>
+                </pic:pic>
+              </a:graphicData>
+            </a:graphic>
+          </wp:inline>
+        </w:drawing>
+      </w:r>
+    </w:p>
+    <w:p>
+      <w:pPr>
+        <w:pStyle w:val="image"/>
+      </w:pPr>
+      <w:bookmarkStart w:id="32" w:name="_Toc487982621"/>
+      <w:r>
+        <w:t>Hình</w:t>
+      </w:r>
+      <w:r>
+        <w:t xml:space="preserve"> 3.5</w:t>
+      </w:r>
+      <w:r>
+        <w:t xml:space="preserve"> </w:t>
+      </w:r>
+      <w:r>
+        <w:t>Bag of Feature</w:t>
+      </w:r>
+      <w:r>
+        <w:t xml:space="preserve"> với</w:t>
+      </w:r>
+      <w:r>
+        <w:t xml:space="preserve"> </w:t>
+      </w:r>
+      <w:r>
+        <w:t>CustomExtractor</w:t>
+      </w:r>
+      <w:bookmarkEnd w:id="32"/>
+    </w:p>
+    <w:p>
+      <w:pPr>
+        <w:pStyle w:val="Heading2"/>
+        <w:numPr>
+          <w:ilvl w:val="0"/>
+          <w:numId w:val="26"/>
+        </w:numPr>
+        <w:rPr>
+          <w:rFonts w:ascii="Times New Roman" w:hAnsi="Times New Roman"/>
+          <w:sz w:val="26"/>
+          <w:szCs w:val="26"/>
+        </w:rPr>
+      </w:pPr>
+      <w:r>
+        <w:rPr>
+          <w:rFonts w:ascii="Times New Roman" w:hAnsi="Times New Roman"/>
+          <w:sz w:val="26"/>
+          <w:szCs w:val="26"/>
+        </w:rPr>
+        <w:t>Phương pháp 3: Deep Learning</w:t>
+      </w:r>
+    </w:p>
+    <w:p>
+      <w:pPr>
+        <w:widowControl/>
+        <w:spacing w:after="160" w:line="259" w:lineRule="auto"/>
+        <w:ind w:firstLine="720"/>
+        <w:jc w:val="both"/>
+        <w:rPr>
+          <w:color w:val="0070C0"/>
+        </w:rPr>
+      </w:pPr>
+      <w:r>
+        <w:t xml:space="preserve">Yêu cầu: </w:t>
+      </w:r>
+      <w:r>
+        <w:t xml:space="preserve">Tải và cài đặt </w:t>
+      </w:r>
+      <w:r>
+        <w:rPr>
+          <w:color w:val="0070C0"/>
+        </w:rPr>
+        <w:t xml:space="preserve">Neural Network Toolbox Model for </w:t>
+      </w:r>
+      <w:r>
+        <w:rPr>
+          <w:color w:val="0070C0"/>
+        </w:rPr>
+        <w:t>AlexNet Network</w:t>
+      </w:r>
+      <w:r>
+        <w:t xml:space="preserve"> support package[</w:t>
+      </w:r>
+      <w:r>
+        <w:t>8</w:t>
+      </w:r>
+      <w:r>
+        <w:t>].</w:t>
+      </w:r>
+    </w:p>
+    <w:p>
+      <w:pPr>
+        <w:pStyle w:val="Heading2"/>
+        <w:numPr>
+          <w:ilvl w:val="1"/>
+          <w:numId w:val="26"/>
+        </w:numPr>
+        <w:rPr>
+          <w:rFonts w:ascii="Times New Roman" w:hAnsi="Times New Roman"/>
+          <w:sz w:val="26"/>
+          <w:szCs w:val="26"/>
+        </w:rPr>
+      </w:pPr>
+      <w:r>
+        <w:rPr>
+          <w:rFonts w:ascii="Times New Roman" w:hAnsi="Times New Roman"/>
+          <w:sz w:val="26"/>
+          <w:szCs w:val="26"/>
+        </w:rPr>
+        <w:t>Các bước thực hiện:</w:t>
+      </w:r>
+    </w:p>
+    <w:p>
+      <w:pPr>
+        <w:widowControl/>
+        <w:spacing w:after="160" w:line="259" w:lineRule="auto"/>
+        <w:ind w:firstLine="720"/>
+        <w:jc w:val="both"/>
+      </w:pPr>
+      <w:r>
+        <w:t>Bước 1:</w:t>
+      </w:r>
+      <w:r>
+        <w:t xml:space="preserve"> </w:t>
+      </w:r>
+      <w:r>
+        <w:t xml:space="preserve">Tương tự, </w:t>
+      </w:r>
+      <w:r>
+        <w:t>c</w:t>
+      </w:r>
+      <w:r>
+        <w:t xml:space="preserve">huẩn bị dữ liệu train và test, sử dụng hàm </w:t>
+      </w:r>
+      <w:r>
+        <w:rPr>
+          <w:color w:val="0070C0"/>
+        </w:rPr>
+        <w:t>imageDatastore</w:t>
+      </w:r>
+      <w:r>
+        <w:t xml:space="preserve"> để quản lý dữ liệu là gồm các ảnh</w:t>
+      </w:r>
+      <w:r>
+        <w:t>.</w:t>
+      </w:r>
+    </w:p>
+    <w:p>
+      <w:pPr>
+        <w:widowControl/>
+        <w:spacing w:after="160" w:line="259" w:lineRule="auto"/>
+        <w:ind w:firstLine="720"/>
+        <w:jc w:val="both"/>
+      </w:pPr>
+      <w:r>
+        <w:t xml:space="preserve">Bước 2: </w:t>
+      </w:r>
+      <w:r>
+        <w:t>Load Pre-trained AlexNet Network</w:t>
+      </w:r>
+      <w:r>
+        <w:t>, các layer trong alexnet:</w:t>
+      </w:r>
+    </w:p>
+    <w:p>
+      <w:pPr>
+        <w:jc w:val="center"/>
+      </w:pPr>
+      <w:r>
+        <w:rPr>
+          <w:noProof/>
+        </w:rPr>
+        <w:lastRenderedPageBreak/>
+        <w:drawing>
+          <wp:inline distT="0" distB="0" distL="0" distR="0" wp14:anchorId="3CE3999B" wp14:editId="209EC4FE">
+            <wp:extent cx="5580380" cy="3062605"/>
+            <wp:effectExtent l="0" t="0" r="0" b="0"/>
+            <wp:docPr id="23" name="Picture 23"/>
+            <wp:cNvGraphicFramePr>
+              <a:graphicFrameLocks xmlns:a="http://schemas.openxmlformats.org/drawingml/2006/main" noChangeAspect="1"/>
+            </wp:cNvGraphicFramePr>
+            <a:graphic xmlns:a="http://schemas.openxmlformats.org/drawingml/2006/main">
+              <a:graphicData uri="http://schemas.openxmlformats.org/drawingml/2006/picture">
+                <pic:pic xmlns:pic="http://schemas.openxmlformats.org/drawingml/2006/picture">
+                  <pic:nvPicPr>
+                    <pic:cNvPr id="1" name=""/>
+                    <pic:cNvPicPr/>
+                  </pic:nvPicPr>
+                  <pic:blipFill>
+                    <a:blip r:embed="rId22"/>
+                    <a:stretch>
+                      <a:fillRect/>
+                    </a:stretch>
+                  </pic:blipFill>
+                  <pic:spPr>
+                    <a:xfrm>
+                      <a:off x="0" y="0"/>
+                      <a:ext cx="5580380" cy="3062605"/>
+                    </a:xfrm>
+                    <a:prstGeom prst="rect">
+                      <a:avLst/>
+                    </a:prstGeom>
+                  </pic:spPr>
+                </pic:pic>
+              </a:graphicData>
+            </a:graphic>
+          </wp:inline>
+        </w:drawing>
+      </w:r>
+    </w:p>
+    <w:p>
+      <w:pPr>
+        <w:widowControl/>
+        <w:spacing w:after="160" w:line="259" w:lineRule="auto"/>
+        <w:ind w:firstLine="720"/>
+        <w:jc w:val="both"/>
+      </w:pPr>
+      <w:r>
+        <w:t>Ta chọn một số layer để kiểm thử như: ‘fc7’ –</w:t>
+      </w:r>
+      <w:r>
+        <w:t xml:space="preserve"> </w:t>
+      </w:r>
+      <w:bookmarkStart w:id="33" w:name="_GoBack"/>
+      <w:r>
+        <w:rPr>
+          <w:i/>
+        </w:rPr>
+        <w:t xml:space="preserve">Fully Connected, </w:t>
+      </w:r>
+      <w:r>
+        <w:rPr>
+          <w:i/>
+        </w:rPr>
+        <w:t>4096 fully connected layer</w:t>
+      </w:r>
+      <w:bookmarkEnd w:id="33"/>
+      <w:r>
+        <w:t>, ‘fc8’ –</w:t>
+      </w:r>
+      <w:r>
+        <w:t xml:space="preserve"> </w:t>
+      </w:r>
+      <w:r>
+        <w:rPr>
+          <w:i/>
+        </w:rPr>
+        <w:t xml:space="preserve">Fully connected, </w:t>
+      </w:r>
+      <w:r>
+        <w:rPr>
+          <w:i/>
+        </w:rPr>
+        <w:t>1000 fully connected layer</w:t>
+      </w:r>
+      <w:r>
+        <w:t xml:space="preserve">, </w:t>
+      </w:r>
+      <w:r>
+        <w:t xml:space="preserve">‘conv4’- </w:t>
+      </w:r>
+      <w:r>
+        <w:rPr>
+          <w:i/>
+        </w:rPr>
+        <w:t>Convolution: 384 3x3x192 convolutions with stride [1  1] and padding [1  1]</w:t>
+      </w:r>
+      <w:r>
+        <w:t>.</w:t>
+      </w:r>
+    </w:p>
+    <w:p>
+      <w:pPr>
+        <w:widowControl/>
+        <w:spacing w:after="160" w:line="259" w:lineRule="auto"/>
+        <w:ind w:firstLine="720"/>
+        <w:jc w:val="both"/>
+      </w:pPr>
+      <w:r>
+        <w:t>Thư viện alex</w:t>
+      </w:r>
+      <w:r>
+        <w:t xml:space="preserve">net </w:t>
+      </w:r>
+      <w:r>
+        <w:t>chỉ có thể</w:t>
+      </w:r>
+      <w:r>
+        <w:t xml:space="preserve"> </w:t>
+      </w:r>
+      <w:r>
+        <w:t>xử lý ảnh mà có</w:t>
+      </w:r>
+      <w:r>
+        <w:t xml:space="preserve"> </w:t>
+      </w:r>
+      <w:r>
+        <w:t>input size = [ 227 227 3]</w:t>
+      </w:r>
+      <w:r>
+        <w:t xml:space="preserve">, nên </w:t>
+      </w:r>
+      <w:r>
+        <w:t xml:space="preserve">ta dùng hàm </w:t>
+      </w:r>
+      <w:r>
+        <w:rPr>
+          <w:i/>
+        </w:rPr>
+        <w:t>imresize</w:t>
+      </w:r>
+      <w:r>
+        <w:t xml:space="preserve"> để xử lý</w:t>
+      </w:r>
+      <w:r>
+        <w:t>.</w:t>
+      </w:r>
+    </w:p>
+    <w:p>
+      <w:pPr>
+        <w:widowControl/>
+        <w:spacing w:after="160" w:line="259" w:lineRule="auto"/>
+        <w:ind w:firstLine="720"/>
+        <w:jc w:val="both"/>
+      </w:pPr>
+      <w:r>
+        <w:t xml:space="preserve">Bước 3: </w:t>
+      </w:r>
+      <w:r>
+        <w:t>D</w:t>
+      </w:r>
+      <w:r>
+        <w:t xml:space="preserve">ùng hàm </w:t>
+      </w:r>
+      <w:r>
+        <w:rPr>
+          <w:i/>
+          <w:sz w:val="24"/>
+        </w:rPr>
+        <w:t>fitcecoc</w:t>
+      </w:r>
+      <w:r>
+        <w:rPr>
+          <w:i/>
+          <w:sz w:val="24"/>
+        </w:rPr>
+        <w:t xml:space="preserve"> </w:t>
+      </w:r>
+      <w:r>
+        <w:t>để</w:t>
+      </w:r>
+      <w:r>
+        <w:t xml:space="preserve"> trả về một </w:t>
+      </w:r>
+      <w:r>
+        <w:t>classifier</w:t>
+      </w:r>
+    </w:p>
+    <w:p>
+      <w:pPr>
+        <w:widowControl/>
+        <w:spacing w:after="160" w:line="259" w:lineRule="auto"/>
+        <w:ind w:firstLine="720"/>
+        <w:jc w:val="both"/>
+      </w:pPr>
+      <w:r>
+        <w:t>Bước 4: Đánh giá độ chính xác</w:t>
+      </w:r>
+      <w:r>
+        <w:t xml:space="preserve"> và hiển thị kết quả phân loại trên bộ dữ liệu test</w:t>
+      </w:r>
+    </w:p>
+    <w:p>
+      <w:pPr>
+        <w:pStyle w:val="Heading2"/>
+        <w:numPr>
+          <w:ilvl w:val="1"/>
+          <w:numId w:val="26"/>
+        </w:numPr>
+        <w:rPr>
+          <w:rFonts w:ascii="Times New Roman" w:hAnsi="Times New Roman"/>
+          <w:sz w:val="26"/>
+          <w:szCs w:val="26"/>
+        </w:rPr>
+      </w:pPr>
+      <w:r>
+        <w:rPr>
+          <w:rFonts w:ascii="Times New Roman" w:hAnsi="Times New Roman"/>
+          <w:sz w:val="26"/>
+          <w:szCs w:val="26"/>
+        </w:rPr>
+        <w:t>Kết quả nhận xét:</w:t>
+      </w:r>
+    </w:p>
+    <w:p>
+      <w:pPr>
+        <w:widowControl/>
+        <w:spacing w:after="160" w:line="259" w:lineRule="auto"/>
+        <w:ind w:firstLine="720"/>
+        <w:jc w:val="both"/>
+        <w:rPr>
+          <w:szCs w:val="26"/>
+        </w:rPr>
+      </w:pPr>
+      <w:r>
+        <w:rPr>
+          <w:szCs w:val="26"/>
+        </w:rPr>
+        <w:t>Áp dụng tham số: feature layer= ‘conv4’</w:t>
+      </w:r>
+    </w:p>
+    <w:p>
+      <w:pPr>
+        <w:jc w:val="center"/>
+      </w:pPr>
+      <w:bookmarkStart w:id="34" w:name="_Toc487982403"/>
+      <w:r>
+        <w:drawing>
+          <wp:inline distT="0" distB="0" distL="0" distR="0" wp14:anchorId="023CC234" wp14:editId="6FF2EA0D">
+            <wp:extent cx="4733925" cy="1085850"/>
+            <wp:effectExtent l="0" t="0" r="9525" b="0"/>
+            <wp:docPr id="7" name="Picture 7"/>
+            <wp:cNvGraphicFramePr>
+              <a:graphicFrameLocks xmlns:a="http://schemas.openxmlformats.org/drawingml/2006/main" noChangeAspect="1"/>
+            </wp:cNvGraphicFramePr>
+            <a:graphic xmlns:a="http://schemas.openxmlformats.org/drawingml/2006/main">
+              <a:graphicData uri="http://schemas.openxmlformats.org/drawingml/2006/picture">
+                <pic:pic xmlns:pic="http://schemas.openxmlformats.org/drawingml/2006/picture">
+                  <pic:nvPicPr>
+                    <pic:cNvPr id="1" name=""/>
+                    <pic:cNvPicPr/>
+                  </pic:nvPicPr>
+                  <pic:blipFill>
+                    <a:blip r:embed="rId23"/>
+                    <a:stretch>
+                      <a:fillRect/>
+                    </a:stretch>
+                  </pic:blipFill>
+                  <pic:spPr>
+                    <a:xfrm>
+                      <a:off x="0" y="0"/>
+                      <a:ext cx="4733925" cy="1085850"/>
+                    </a:xfrm>
+                    <a:prstGeom prst="rect">
+                      <a:avLst/>
+                    </a:prstGeom>
+                  </pic:spPr>
+                </pic:pic>
+              </a:graphicData>
+            </a:graphic>
+          </wp:inline>
+        </w:drawing>
+      </w:r>
+      <w:bookmarkEnd w:id="34"/>
+    </w:p>
+    <w:p>
+      <w:pPr>
+        <w:pStyle w:val="image"/>
+      </w:pPr>
+      <w:bookmarkStart w:id="35" w:name="_Toc487982622"/>
+      <w:r>
+        <w:t xml:space="preserve">Hình 3.6 </w:t>
+      </w:r>
+      <w:r>
+        <w:t>Á</w:t>
+      </w:r>
+      <w:r>
+        <w:t>p dụng tham số</w:t>
+      </w:r>
+      <w:r>
+        <w:t xml:space="preserve"> feature </w:t>
+      </w:r>
+      <w:r>
+        <w:t>layer</w:t>
+      </w:r>
+      <w:r>
+        <w:t xml:space="preserve"> = ‘conv4’</w:t>
+      </w:r>
+      <w:bookmarkEnd w:id="35"/>
+      <w:r>
+        <w:t xml:space="preserve"> </w:t>
+      </w:r>
+    </w:p>
+    <w:p>
+      <w:pPr>
+        <w:widowControl/>
+        <w:spacing w:after="160" w:line="259" w:lineRule="auto"/>
+        <w:ind w:firstLine="720"/>
+        <w:jc w:val="both"/>
+        <w:rPr>
+          <w:szCs w:val="26"/>
+        </w:rPr>
+      </w:pPr>
+      <w:r>
+        <w:rPr>
+          <w:szCs w:val="26"/>
+        </w:rPr>
+        <w:t>Áp dụng tham số: feature layer = ‘fc8’</w:t>
+      </w:r>
+    </w:p>
+    <w:p>
+      <w:pPr>
+        <w:jc w:val="center"/>
+      </w:pPr>
+      <w:bookmarkStart w:id="36" w:name="_Toc487982404"/>
+      <w:r>
+        <w:rPr>
+          <w:noProof/>
+        </w:rPr>
+        <w:drawing>
+          <wp:inline distT="0" distB="0" distL="0" distR="0" wp14:anchorId="5509F886" wp14:editId="7A900A90">
+            <wp:extent cx="4743450" cy="1123950"/>
+            <wp:effectExtent l="0" t="0" r="0" b="0"/>
+            <wp:docPr id="9" name="Picture 9"/>
+            <wp:cNvGraphicFramePr>
+              <a:graphicFrameLocks xmlns:a="http://schemas.openxmlformats.org/drawingml/2006/main" noChangeAspect="1"/>
+            </wp:cNvGraphicFramePr>
+            <a:graphic xmlns:a="http://schemas.openxmlformats.org/drawingml/2006/main">
+              <a:graphicData uri="http://schemas.openxmlformats.org/drawingml/2006/picture">
+                <pic:pic xmlns:pic="http://schemas.openxmlformats.org/drawingml/2006/picture">
+                  <pic:nvPicPr>
+                    <pic:cNvPr id="1" name=""/>
+                    <pic:cNvPicPr/>
+                  </pic:nvPicPr>
+                  <pic:blipFill>
+                    <a:blip r:embed="rId24"/>
+                    <a:stretch>
+                      <a:fillRect/>
+                    </a:stretch>
+                  </pic:blipFill>
+                  <pic:spPr>
+                    <a:xfrm>
+                      <a:off x="0" y="0"/>
+                      <a:ext cx="4743450" cy="1123950"/>
+                    </a:xfrm>
+                    <a:prstGeom prst="rect">
+                      <a:avLst/>
+                    </a:prstGeom>
+                  </pic:spPr>
+                </pic:pic>
+              </a:graphicData>
+            </a:graphic>
+          </wp:inline>
+        </w:drawing>
+      </w:r>
+      <w:bookmarkEnd w:id="36"/>
+    </w:p>
+    <w:p>
+      <w:pPr>
+        <w:pStyle w:val="image"/>
+      </w:pPr>
+      <w:bookmarkStart w:id="37" w:name="_Toc487982623"/>
+      <w:r>
+        <w:lastRenderedPageBreak/>
+        <w:t xml:space="preserve">Hình 3.6 </w:t>
+      </w:r>
+      <w:r>
+        <w:t>Á</w:t>
+      </w:r>
+      <w:r>
+        <w:t>p dụng</w:t>
+      </w:r>
+      <w:r>
+        <w:t xml:space="preserve"> feature layer = ‘</w:t>
+      </w:r>
+      <w:r>
+        <w:t>fc8</w:t>
+      </w:r>
+      <w:r>
+        <w:t>’</w:t>
+      </w:r>
+      <w:bookmarkEnd w:id="37"/>
+      <w:r>
+        <w:t xml:space="preserve"> </w:t>
+      </w:r>
+    </w:p>
+    <w:p>
+      <w:pPr>
+        <w:widowControl/>
+        <w:spacing w:after="160" w:line="259" w:lineRule="auto"/>
+        <w:ind w:firstLine="720"/>
+        <w:jc w:val="both"/>
+        <w:rPr>
+          <w:szCs w:val="26"/>
+        </w:rPr>
+      </w:pPr>
+      <w:r>
+        <w:rPr>
+          <w:szCs w:val="26"/>
+        </w:rPr>
+        <w:t>Áp dụng tham số feature layer = ‘fc7’</w:t>
+      </w:r>
+    </w:p>
+    <w:p>
+      <w:pPr>
+        <w:jc w:val="center"/>
+      </w:pPr>
+      <w:bookmarkStart w:id="38" w:name="_Toc487982405"/>
+      <w:r>
+        <w:drawing>
+          <wp:inline distT="0" distB="0" distL="0" distR="0" wp14:anchorId="02F22702" wp14:editId="1ECF3266">
+            <wp:extent cx="4791075" cy="1209675"/>
+            <wp:effectExtent l="0" t="0" r="9525" b="9525"/>
+            <wp:docPr id="10" name="Picture 10"/>
+            <wp:cNvGraphicFramePr>
+              <a:graphicFrameLocks xmlns:a="http://schemas.openxmlformats.org/drawingml/2006/main" noChangeAspect="1"/>
+            </wp:cNvGraphicFramePr>
+            <a:graphic xmlns:a="http://schemas.openxmlformats.org/drawingml/2006/main">
+              <a:graphicData uri="http://schemas.openxmlformats.org/drawingml/2006/picture">
+                <pic:pic xmlns:pic="http://schemas.openxmlformats.org/drawingml/2006/picture">
+                  <pic:nvPicPr>
+                    <pic:cNvPr id="1" name=""/>
+                    <pic:cNvPicPr/>
+                  </pic:nvPicPr>
+                  <pic:blipFill>
+                    <a:blip r:embed="rId25"/>
+                    <a:stretch>
+                      <a:fillRect/>
+                    </a:stretch>
+                  </pic:blipFill>
+                  <pic:spPr>
+                    <a:xfrm>
+                      <a:off x="0" y="0"/>
                       <a:ext cx="4791075" cy="1209675"/>
                     </a:xfrm>
                     <a:prstGeom prst="rect">
@@ -5434,6 +6920,35 @@
           </wp:inline>
         </w:drawing>
       </w:r>
+      <w:bookmarkEnd w:id="38"/>
+    </w:p>
+    <w:p>
+      <w:pPr>
+        <w:pStyle w:val="image"/>
+      </w:pPr>
+      <w:bookmarkStart w:id="39" w:name="_Toc487982624"/>
+      <w:r>
+        <w:t xml:space="preserve">Hình 3.6 </w:t>
+      </w:r>
+      <w:r>
+        <w:t>Á</w:t>
+      </w:r>
+      <w:r>
+        <w:t>p dụng</w:t>
+      </w:r>
+      <w:r>
+        <w:t xml:space="preserve"> feature layer = ‘</w:t>
+      </w:r>
+      <w:r>
+        <w:t>fc7</w:t>
+      </w:r>
+      <w:r>
+        <w:t>’</w:t>
+      </w:r>
+      <w:bookmarkEnd w:id="39"/>
+      <w:r>
+        <w:t xml:space="preserve"> </w:t>
+      </w:r>
     </w:p>
     <w:p>
       <w:pPr>
@@ -5454,72 +6969,6 @@
           <w:sz w:val="26"/>
           <w:szCs w:val="26"/>
         </w:rPr>
-        <w:t>Phương pháp 3: Deep Learning</w:t>
-      </w:r>
-    </w:p>
-    <w:p>
-      <w:pPr>
-        <w:pStyle w:val="Heading2"/>
-        <w:numPr>
-          <w:ilvl w:val="1"/>
-          <w:numId w:val="26"/>
-        </w:numPr>
-        <w:rPr>
-          <w:rFonts w:ascii="Times New Roman" w:hAnsi="Times New Roman"/>
-          <w:sz w:val="26"/>
-          <w:szCs w:val="26"/>
-        </w:rPr>
-      </w:pPr>
-      <w:r>
-        <w:rPr>
-          <w:rFonts w:ascii="Times New Roman" w:hAnsi="Times New Roman"/>
-          <w:sz w:val="26"/>
-          <w:szCs w:val="26"/>
-        </w:rPr>
-        <w:t>Các bước thực hiện:</w:t>
-      </w:r>
-    </w:p>
-    <w:p>
-      <w:pPr>
-        <w:pStyle w:val="Heading2"/>
-        <w:numPr>
-          <w:ilvl w:val="1"/>
-          <w:numId w:val="26"/>
-        </w:numPr>
-        <w:rPr>
-          <w:rFonts w:ascii="Times New Roman" w:hAnsi="Times New Roman"/>
-          <w:sz w:val="26"/>
-          <w:szCs w:val="26"/>
-        </w:rPr>
-      </w:pPr>
-      <w:r>
-        <w:rPr>
-          <w:rFonts w:ascii="Times New Roman" w:hAnsi="Times New Roman"/>
-          <w:sz w:val="26"/>
-          <w:szCs w:val="26"/>
-        </w:rPr>
-        <w:t>Kết quả nhận xét:</w:t>
-      </w:r>
-    </w:p>
-    <w:p>
-      <w:pPr>
-        <w:pStyle w:val="Heading2"/>
-        <w:numPr>
-          <w:ilvl w:val="0"/>
-          <w:numId w:val="26"/>
-        </w:numPr>
-        <w:rPr>
-          <w:rFonts w:ascii="Times New Roman" w:hAnsi="Times New Roman"/>
-          <w:sz w:val="26"/>
-          <w:szCs w:val="26"/>
-        </w:rPr>
-      </w:pPr>
-      <w:r>
-        <w:rPr>
-          <w:rFonts w:ascii="Times New Roman" w:hAnsi="Times New Roman"/>
-          <w:sz w:val="26"/>
-          <w:szCs w:val="26"/>
-        </w:rPr>
         <w:t>Đánh giá:</w:t>
       </w:r>
     </w:p>
@@ -5552,7 +7001,7 @@
         <w:lastRenderedPageBreak/>
         <w:t xml:space="preserve"> </w:t>
       </w:r>
-      <w:bookmarkStart w:id="30" w:name="_Toc487917841"/>
+      <w:bookmarkStart w:id="40" w:name="_Toc487917841"/>
       <w:r>
         <w:rPr>
           <w:rFonts w:ascii="Times New Roman" w:hAnsi="Times New Roman"/>
@@ -5561,7 +7010,7 @@
         </w:rPr>
         <w:t>KẾT LUẬN</w:t>
       </w:r>
-      <w:bookmarkEnd w:id="30"/>
+      <w:bookmarkEnd w:id="40"/>
     </w:p>
     <w:p>
       <w:pPr>
@@ -5600,13 +7049,7 @@
         <w:t>t</w:t>
       </w:r>
       <w:r>
-        <w:t xml:space="preserve">hêm về công cụ </w:t>
-      </w:r>
-      <w:r>
-        <w:t>matlab và xử lý ảnh</w:t>
-      </w:r>
-      <w:r>
-        <w:t>.</w:t>
+        <w:t>hêm về công cụ matlab và xử lý ảnh.</w:t>
       </w:r>
     </w:p>
     <w:p>
@@ -5621,7 +7064,7 @@
           <w:szCs w:val="36"/>
         </w:rPr>
       </w:pPr>
-      <w:bookmarkStart w:id="31" w:name="_Toc487917842"/>
+      <w:bookmarkStart w:id="41" w:name="_Toc487917842"/>
       <w:r>
         <w:rPr>
           <w:rFonts w:ascii="Times New Roman" w:hAnsi="Times New Roman"/>
@@ -5630,7 +7073,7 @@
         </w:rPr>
         <w:t>HƯỚNG PHÁT TRIỂN</w:t>
       </w:r>
-      <w:bookmarkEnd w:id="31"/>
+      <w:bookmarkEnd w:id="41"/>
     </w:p>
     <w:p>
       <w:pPr>
@@ -5694,10 +7137,10 @@
           <w:rFonts w:ascii="Times New Roman" w:hAnsi="Times New Roman"/>
         </w:rPr>
       </w:pPr>
-      <w:bookmarkStart w:id="32" w:name="_Toc888631033"/>
-      <w:bookmarkStart w:id="33" w:name="_Toc449293597"/>
-      <w:bookmarkStart w:id="34" w:name="_Toc487917843"/>
-      <w:bookmarkEnd w:id="32"/>
+      <w:bookmarkStart w:id="42" w:name="_Toc888631033"/>
+      <w:bookmarkStart w:id="43" w:name="_Toc449293597"/>
+      <w:bookmarkStart w:id="44" w:name="_Toc487917843"/>
+      <w:bookmarkEnd w:id="42"/>
       <w:r>
         <w:rPr>
           <w:rFonts w:ascii="Times New Roman" w:hAnsi="Times New Roman"/>
@@ -5705,8 +7148,8 @@
         <w:lastRenderedPageBreak/>
         <w:t>DANH MỤC TÀI LIỆU THAM KHẢO</w:t>
       </w:r>
-      <w:bookmarkEnd w:id="33"/>
-      <w:bookmarkEnd w:id="34"/>
+      <w:bookmarkEnd w:id="43"/>
+      <w:bookmarkEnd w:id="44"/>
     </w:p>
     <w:p>
       <w:pPr>
@@ -5936,7 +7379,7 @@
       <w:r>
         <w:t xml:space="preserve"> </w:t>
       </w:r>
-      <w:hyperlink r:id="rId21" w:history="1">
+      <w:hyperlink r:id="rId26" w:history="1">
         <w:r>
           <w:rPr>
             <w:rStyle w:val="Hyperlink"/>
@@ -5976,12 +7419,15 @@
       <w:r>
         <w:t xml:space="preserve"> </w:t>
       </w:r>
-      <w:r>
-        <w:rPr>
-          <w:szCs w:val="26"/>
-        </w:rPr>
-        <w:t>https://www.mathworks.com/help/vision/examples.html#d0e23</w:t>
-      </w:r>
+      <w:hyperlink r:id="rId27" w:history="1">
+        <w:r>
+          <w:rPr>
+            <w:rStyle w:val="Hyperlink"/>
+            <w:szCs w:val="26"/>
+          </w:rPr>
+          <w:t>https://www.mathworks.com/help/vision/examples.html#d0e23</w:t>
+        </w:r>
+      </w:hyperlink>
     </w:p>
     <w:p>
       <w:pPr>
@@ -5989,7 +7435,54 @@
         <w:ind w:firstLine="720"/>
         <w:jc w:val="both"/>
       </w:pPr>
-      <w:hyperlink r:id="rId22">
+      <w:r>
+        <w:t>[7]</w:t>
+      </w:r>
+      <w:r>
+        <w:t>-</w:t>
+      </w:r>
+      <w:r>
+        <w:t>https://www.mathworks.com/help/vision/ug/image-classification-with-bag-of-visual-words.html</w:t>
+      </w:r>
+    </w:p>
+    <w:p>
+      <w:pPr>
+        <w:spacing w:line="360" w:lineRule="auto"/>
+        <w:ind w:firstLine="720"/>
+        <w:jc w:val="both"/>
+      </w:pPr>
+      <w:r>
+        <w:t xml:space="preserve">[8]- </w:t>
+      </w:r>
+      <w:hyperlink r:id="rId28" w:history="1">
+        <w:r>
+          <w:rPr>
+            <w:rStyle w:val="Hyperlink"/>
+          </w:rPr>
+          <w:t>https://www.mathworks.com/help/nnet/ref/alexnet.html</w:t>
+        </w:r>
+      </w:hyperlink>
+    </w:p>
+    <w:p>
+      <w:pPr>
+        <w:spacing w:line="360" w:lineRule="auto"/>
+        <w:ind w:firstLine="720"/>
+        <w:jc w:val="both"/>
+      </w:pPr>
+      <w:r>
+        <w:t>[9]-</w:t>
+      </w:r>
+      <w:r>
+        <w:t>https://www.mathworks.com/help/vision/examples/image-category-classification-using-deep-learning.html</w:t>
+      </w:r>
+    </w:p>
+    <w:p>
+      <w:pPr>
+        <w:spacing w:line="360" w:lineRule="auto"/>
+        <w:ind w:firstLine="720"/>
+        <w:jc w:val="both"/>
+      </w:pPr>
+      <w:hyperlink r:id="rId29">
         <w:r>
           <w:rPr>
             <w:rStyle w:val="InternetLink"/>
@@ -6002,8 +7495,8 @@
       </w:hyperlink>
     </w:p>
     <w:sectPr>
-      <w:headerReference w:type="default" r:id="rId23"/>
-      <w:footerReference w:type="default" r:id="rId24"/>
+      <w:headerReference w:type="default" r:id="rId30"/>
+      <w:footerReference w:type="default" r:id="rId31"/>
       <w:pgSz w:w="11906" w:h="16838" w:code="9"/>
       <w:pgMar w:top="1418" w:right="1134" w:bottom="1418" w:left="1984" w:header="1418" w:footer="1418" w:gutter="0"/>
       <w:pgNumType w:start="1"/>
@@ -6081,7 +7574,7 @@
           <w:rPr>
             <w:noProof/>
           </w:rPr>
-          <w:t>11</w:t>
+          <w:t>14</w:t>
         </w:r>
         <w:r>
           <w:rPr>
@@ -10988,7 +12481,7 @@
 </file>
 
 <file path=customXml/itemProps2.xml><?xml version="1.0" encoding="utf-8"?>
-<ds:datastoreItem xmlns:ds="http://schemas.openxmlformats.org/officeDocument/2006/customXml" ds:itemID="{9760CFD6-A304-45F2-BB42-1AA0CEB76B6E}">
+<ds:datastoreItem xmlns:ds="http://schemas.openxmlformats.org/officeDocument/2006/customXml" ds:itemID="{7DCAE698-6AAE-4713-8DC1-43B525D1ACC9}">
   <ds:schemaRefs>
     <ds:schemaRef ds:uri="http://schemas.openxmlformats.org/officeDocument/2006/bibliography"/>
   </ds:schemaRefs>

</xml_diff>